<commit_message>
update to showcase steamtool2
</commit_message>
<xml_diff>
--- a/SLOH-cv2023.docx
+++ b/SLOH-cv2023.docx
@@ -117,87 +117,50 @@
         <w:rPr>
           <w:sz w:val="24"/>
         </w:rPr>
-        <w:t xml:space="preserve">Biomedical Science graduate with </w:t>
-      </w:r>
-      <w:r>
-        <w:rPr>
-          <w:sz w:val="24"/>
-        </w:rPr>
-        <w:t xml:space="preserve">9 years of experience in the IT sector, looking to </w:t>
-      </w:r>
-      <w:r>
-        <w:rPr>
-          <w:sz w:val="24"/>
-        </w:rPr>
-        <w:t>career change</w:t>
-      </w:r>
-      <w:r>
-        <w:rPr>
-          <w:sz w:val="24"/>
-        </w:rPr>
-        <w:t xml:space="preserve"> from computer and infrastructure support</w:t>
-      </w:r>
-      <w:r>
-        <w:rPr>
-          <w:sz w:val="24"/>
-        </w:rPr>
-        <w:t xml:space="preserve"> into a </w:t>
-      </w:r>
-      <w:r>
-        <w:rPr>
-          <w:sz w:val="24"/>
-        </w:rPr>
-        <w:t>software</w:t>
-      </w:r>
-      <w:r>
-        <w:rPr>
-          <w:sz w:val="24"/>
-        </w:rPr>
-        <w:t>/web</w:t>
-      </w:r>
-      <w:r>
-        <w:rPr>
-          <w:sz w:val="24"/>
-        </w:rPr>
-        <w:t xml:space="preserve"> development role</w:t>
-      </w:r>
-      <w:r>
-        <w:rPr>
-          <w:sz w:val="24"/>
-        </w:rPr>
-        <w:t>.</w:t>
+        <w:t>Primarily frontend focused, but with full</w:t>
+      </w:r>
+      <w:r>
+        <w:rPr>
+          <w:sz w:val="24"/>
+        </w:rPr>
+        <w:t>-</w:t>
+      </w:r>
+      <w:r>
+        <w:rPr>
+          <w:sz w:val="24"/>
+        </w:rPr>
+        <w:t>stack experience, my time at a fast paced marketing agency has provided a range of experience on different projects.</w:t>
       </w:r>
       <w:r>
         <w:rPr>
           <w:sz w:val="24"/>
         </w:rPr>
         <w:br/>
-      </w:r>
-      <w:r>
-        <w:rPr>
-          <w:sz w:val="24"/>
-        </w:rPr>
-        <w:t xml:space="preserve">Primary experience is in </w:t>
-      </w:r>
-      <w:proofErr w:type="spellStart"/>
-      <w:r>
-        <w:rPr>
-          <w:sz w:val="24"/>
-        </w:rPr>
-        <w:t>Javascript</w:t>
-      </w:r>
-      <w:proofErr w:type="spellEnd"/>
-      <w:r>
-        <w:rPr>
-          <w:sz w:val="24"/>
-        </w:rPr>
-        <w:t xml:space="preserve"> React, however have experience doing backend via PERN stack as well. Continually learning</w:t>
-      </w:r>
-      <w:r>
-        <w:rPr>
-          <w:sz w:val="24"/>
-        </w:rPr>
-        <w:t xml:space="preserve"> and improving, even as I work.</w:t>
+        <w:t xml:space="preserve">My framework of choice is </w:t>
+      </w:r>
+      <w:r>
+        <w:rPr>
+          <w:sz w:val="24"/>
+        </w:rPr>
+        <w:t>React</w:t>
+      </w:r>
+      <w:r>
+        <w:rPr>
+          <w:sz w:val="24"/>
+        </w:rPr>
+        <w:t xml:space="preserve"> for web, and React Native for mobile development</w:t>
+      </w:r>
+      <w:r>
+        <w:rPr>
+          <w:sz w:val="24"/>
+        </w:rPr>
+        <w:t xml:space="preserve">, however </w:t>
+      </w:r>
+      <w:r>
+        <w:rPr>
+          <w:sz w:val="24"/>
+        </w:rPr>
+        <w:t>I’ve been exposed to plenty of other technologies and am fast to adapt and learn.</w:t>
       </w:r>
     </w:p>
     <w:p>
@@ -220,13 +183,27 @@
           <w:i/>
           <w:sz w:val="24"/>
         </w:rPr>
-        <w:t>, Open</w:t>
+        <w:t>,</w:t>
       </w:r>
       <w:r>
         <w:rPr>
           <w:i/>
           <w:sz w:val="24"/>
         </w:rPr>
+        <w:t xml:space="preserve"> o</w:t>
+      </w:r>
+      <w:r>
+        <w:rPr>
+          <w:i/>
+          <w:sz w:val="24"/>
+        </w:rPr>
+        <w:t>pen</w:t>
+      </w:r>
+      <w:r>
+        <w:rPr>
+          <w:i/>
+          <w:sz w:val="24"/>
+        </w:rPr>
         <w:t xml:space="preserve"> to offers </w:t>
       </w:r>
       <w:r>
@@ -248,13 +225,20 @@
           <w:i/>
           <w:sz w:val="24"/>
         </w:rPr>
-        <w:t>33</w:t>
+        <w:t>3</w:t>
       </w:r>
       <w:r>
         <w:rPr>
           <w:i/>
           <w:sz w:val="24"/>
         </w:rPr>
+        <w:t>5</w:t>
+      </w:r>
+      <w:r>
+        <w:rPr>
+          <w:i/>
+          <w:sz w:val="24"/>
+        </w:rPr>
         <w:t>k</w:t>
       </w:r>
       <w:r>
@@ -262,105 +246,22 @@
           <w:i/>
           <w:sz w:val="24"/>
         </w:rPr>
-        <w:t xml:space="preserve">, </w:t>
+        <w:t>.</w:t>
       </w:r>
       <w:r>
         <w:rPr>
           <w:i/>
           <w:sz w:val="24"/>
         </w:rPr>
-        <w:t>if</w:t>
+        <w:br/>
+        <w:t>Happy to do full remote or hybrid</w:t>
       </w:r>
       <w:r>
         <w:rPr>
           <w:i/>
           <w:sz w:val="24"/>
         </w:rPr>
-        <w:t xml:space="preserve"> regular office presence is required then</w:t>
-      </w:r>
-      <w:r>
-        <w:rPr>
-          <w:i/>
-          <w:sz w:val="24"/>
-        </w:rPr>
-        <w:t xml:space="preserve"> </w:t>
-      </w:r>
-      <w:r>
-        <w:rPr>
-          <w:i/>
-          <w:sz w:val="24"/>
-        </w:rPr>
-        <w:t>p</w:t>
-      </w:r>
-      <w:r>
-        <w:rPr>
-          <w:i/>
-          <w:sz w:val="24"/>
-        </w:rPr>
-        <w:t>referred postcode regions</w:t>
-      </w:r>
-      <w:r>
-        <w:rPr>
-          <w:i/>
-          <w:sz w:val="24"/>
-        </w:rPr>
-        <w:t xml:space="preserve"> </w:t>
-      </w:r>
-      <w:r>
-        <w:rPr>
-          <w:i/>
-          <w:sz w:val="24"/>
-        </w:rPr>
-        <w:t>are:</w:t>
-      </w:r>
-      <w:r>
-        <w:rPr>
-          <w:i/>
-          <w:sz w:val="24"/>
-        </w:rPr>
-        <w:t xml:space="preserve"> </w:t>
-      </w:r>
-      <w:r>
-        <w:rPr>
-          <w:i/>
-          <w:sz w:val="24"/>
-        </w:rPr>
-        <w:t>RG, SO, GU</w:t>
-      </w:r>
-      <w:r>
-        <w:rPr>
-          <w:i/>
-          <w:sz w:val="24"/>
-        </w:rPr>
-        <w:t xml:space="preserve"> </w:t>
-      </w:r>
-      <w:r>
-        <w:rPr>
-          <w:i/>
-          <w:sz w:val="24"/>
-        </w:rPr>
-        <w:t>or reasonable proximity to London Waterloo</w:t>
-      </w:r>
-      <w:r>
-        <w:rPr>
-          <w:i/>
-          <w:sz w:val="24"/>
-        </w:rPr>
-        <w:t>, however I can be flexible for the right position.</w:t>
-      </w:r>
-      <w:r>
-        <w:rPr>
-          <w:i/>
-          <w:sz w:val="24"/>
-        </w:rPr>
-        <w:t xml:space="preserve"> </w:t>
-      </w:r>
-      <w:r>
-        <w:rPr>
-          <w:i/>
-          <w:sz w:val="24"/>
-        </w:rPr>
-        <w:t>1 Month notice period.</w:t>
+        <w:t xml:space="preserve"> work, and flexible on location for the right position.</w:t>
       </w:r>
     </w:p>
     <w:p>
@@ -456,47 +357,7 @@
           <w:sz w:val="24"/>
           <w:szCs w:val="24"/>
         </w:rPr>
-        <w:t>All of the below have been used in a previous project</w:t>
-      </w:r>
-      <w:r>
-        <w:rPr>
-          <w:rFonts w:cs="Tahoma"/>
-          <w:sz w:val="24"/>
-          <w:szCs w:val="24"/>
-        </w:rPr>
-        <w:t>s</w:t>
-      </w:r>
-      <w:r>
-        <w:rPr>
-          <w:rFonts w:cs="Tahoma"/>
-          <w:sz w:val="24"/>
-          <w:szCs w:val="24"/>
-        </w:rPr>
-        <w:t xml:space="preserve"> I have worked on</w:t>
-      </w:r>
-      <w:r>
-        <w:rPr>
-          <w:rFonts w:cs="Tahoma"/>
-          <w:sz w:val="24"/>
-          <w:szCs w:val="24"/>
-        </w:rPr>
-        <w:t>,</w:t>
-      </w:r>
-      <w:r>
-        <w:rPr>
-          <w:rFonts w:cs="Tahoma"/>
-          <w:sz w:val="24"/>
-          <w:szCs w:val="24"/>
-        </w:rPr>
-        <w:t xml:space="preserve"> examples of cod</w:t>
-      </w:r>
-      <w:r>
-        <w:rPr>
-          <w:rFonts w:cs="Tahoma"/>
-          <w:sz w:val="24"/>
-          <w:szCs w:val="24"/>
-        </w:rPr>
-        <w:t xml:space="preserve">e should be available on </w:t>
+        <w:t xml:space="preserve">Examples of some of the below are available on my </w:t>
       </w:r>
       <w:proofErr w:type="spellStart"/>
       <w:r>
@@ -514,7 +375,7 @@
           <w:sz w:val="24"/>
           <w:szCs w:val="24"/>
         </w:rPr>
-        <w:t xml:space="preserve"> and more detailed explanations/examples are available on my portfolio site.</w:t>
+        <w:t>/portfolio, others have been used in commercial projects which I’m happy to discuss further.</w:t>
       </w:r>
     </w:p>
     <w:tbl>
@@ -581,6 +442,30 @@
                 <w:szCs w:val="24"/>
               </w:rPr>
               <w:t>HTML / CSS</w:t>
+            </w:r>
+            <w:r>
+              <w:rPr>
+                <w:rFonts w:cs="Tahoma"/>
+                <w:sz w:val="24"/>
+                <w:szCs w:val="24"/>
+              </w:rPr>
+              <w:t xml:space="preserve"> / S</w:t>
+            </w:r>
+            <w:r>
+              <w:rPr>
+                <w:rFonts w:cs="Tahoma"/>
+                <w:sz w:val="24"/>
+                <w:szCs w:val="24"/>
+              </w:rPr>
+              <w:t>C</w:t>
+            </w:r>
+            <w:r>
+              <w:rPr>
+                <w:rFonts w:cs="Tahoma"/>
+                <w:sz w:val="24"/>
+                <w:szCs w:val="24"/>
+              </w:rPr>
+              <w:t>SS</w:t>
             </w:r>
           </w:p>
           <w:p>
@@ -652,9 +537,17 @@
                 <w:sz w:val="24"/>
                 <w:szCs w:val="24"/>
               </w:rPr>
-              <w:t>Redux</w:t>
+              <w:t>NextJS</w:t>
             </w:r>
             <w:proofErr w:type="spellEnd"/>
+            <w:r>
+              <w:rPr>
+                <w:rFonts w:cs="Tahoma"/>
+                <w:sz w:val="24"/>
+                <w:szCs w:val="24"/>
+              </w:rPr>
+              <w:t xml:space="preserve"> 13</w:t>
+            </w:r>
           </w:p>
           <w:p>
             <w:pPr>
@@ -670,14 +563,16 @@
                 <w:szCs w:val="24"/>
               </w:rPr>
             </w:pPr>
+            <w:proofErr w:type="spellStart"/>
             <w:r>
               <w:rPr>
                 <w:rFonts w:cs="Tahoma"/>
                 <w:sz w:val="24"/>
                 <w:szCs w:val="24"/>
               </w:rPr>
-              <w:t>REST API’s</w:t>
+              <w:t>Redux</w:t>
             </w:r>
+            <w:proofErr w:type="spellEnd"/>
           </w:p>
           <w:p>
             <w:pPr>
@@ -769,6 +664,14 @@
                 <w:szCs w:val="24"/>
               </w:rPr>
               <w:t>Styled Components</w:t>
+            </w:r>
+            <w:r>
+              <w:rPr>
+                <w:rFonts w:cs="Tahoma"/>
+                <w:sz w:val="24"/>
+                <w:szCs w:val="24"/>
+              </w:rPr>
+              <w:t xml:space="preserve"> / Tailwind / MUI</w:t>
             </w:r>
           </w:p>
           <w:p>
@@ -917,18 +820,9 @@
                 <w:sz w:val="24"/>
                 <w:szCs w:val="24"/>
               </w:rPr>
-              <w:t>Supertest</w:t>
+              <w:t>Strapi</w:t>
             </w:r>
             <w:proofErr w:type="spellEnd"/>
-            <w:r>
-              <w:rPr>
-                <w:rFonts w:cs="Tahoma"/>
-                <w:bCs/>
-                <w:sz w:val="24"/>
-                <w:szCs w:val="24"/>
-              </w:rPr>
-              <w:t xml:space="preserve"> Testing</w:t>
-            </w:r>
           </w:p>
           <w:p>
             <w:pPr>
@@ -995,6 +889,55 @@
                 <w:sz w:val="24"/>
                 <w:szCs w:val="24"/>
               </w:rPr>
+              <w:t xml:space="preserve"> /</w:t>
+            </w:r>
+            <w:r>
+              <w:rPr>
+                <w:rFonts w:cs="Tahoma"/>
+                <w:bCs/>
+                <w:sz w:val="24"/>
+                <w:szCs w:val="24"/>
+              </w:rPr>
+              <w:t xml:space="preserve"> </w:t>
+            </w:r>
+            <w:proofErr w:type="spellStart"/>
+            <w:r>
+              <w:rPr>
+                <w:rFonts w:cs="Tahoma"/>
+                <w:bCs/>
+                <w:sz w:val="24"/>
+                <w:szCs w:val="24"/>
+              </w:rPr>
+              <w:t>Gitlab</w:t>
+            </w:r>
+            <w:proofErr w:type="spellEnd"/>
+            <w:r>
+              <w:rPr>
+                <w:rFonts w:cs="Tahoma"/>
+                <w:bCs/>
+                <w:sz w:val="24"/>
+                <w:szCs w:val="24"/>
+              </w:rPr>
+              <w:t xml:space="preserve"> / </w:t>
+            </w:r>
+            <w:proofErr w:type="spellStart"/>
+            <w:r>
+              <w:rPr>
+                <w:rFonts w:cs="Tahoma"/>
+                <w:bCs/>
+                <w:sz w:val="24"/>
+                <w:szCs w:val="24"/>
+              </w:rPr>
+              <w:t>Bitbucket</w:t>
+            </w:r>
+            <w:proofErr w:type="spellEnd"/>
+            <w:r>
+              <w:rPr>
+                <w:rFonts w:cs="Tahoma"/>
+                <w:bCs/>
+                <w:sz w:val="24"/>
+                <w:szCs w:val="24"/>
+              </w:rPr>
               <w:t>)</w:t>
             </w:r>
           </w:p>
@@ -1019,7 +962,16 @@
                 <w:sz w:val="24"/>
                 <w:szCs w:val="24"/>
               </w:rPr>
-              <w:t>Amazon AWS3 (basic)</w:t>
+              <w:t>Amazon AWS</w:t>
+            </w:r>
+            <w:r>
+              <w:rPr>
+                <w:rFonts w:cs="Tahoma"/>
+                <w:bCs/>
+                <w:sz w:val="24"/>
+                <w:szCs w:val="24"/>
+              </w:rPr>
+              <w:t xml:space="preserve"> (S3, EC2, RDS)</w:t>
             </w:r>
           </w:p>
         </w:tc>
@@ -1080,8 +1032,38 @@
           <w:sz w:val="24"/>
           <w:szCs w:val="24"/>
         </w:rPr>
-        <w:t>Able to fully create and deploy a web app from scratch</w:t>
-      </w:r>
+        <w:t xml:space="preserve">Full solo </w:t>
+      </w:r>
+      <w:r>
+        <w:rPr>
+          <w:rFonts w:cs="Tahoma"/>
+          <w:bCs/>
+          <w:sz w:val="24"/>
+          <w:szCs w:val="24"/>
+        </w:rPr>
+        <w:t xml:space="preserve">side-project </w:t>
+      </w:r>
+      <w:r>
+        <w:rPr>
+          <w:rFonts w:cs="Tahoma"/>
+          <w:bCs/>
+          <w:sz w:val="24"/>
+          <w:szCs w:val="24"/>
+        </w:rPr>
+        <w:t xml:space="preserve">app released on google play in 2023: </w:t>
+      </w:r>
+      <w:hyperlink r:id="rId10" w:history="1">
+        <w:r>
+          <w:rPr>
+            <w:rStyle w:val="Hyperlink"/>
+            <w:rFonts w:cs="Tahoma"/>
+            <w:bCs/>
+            <w:sz w:val="24"/>
+            <w:szCs w:val="24"/>
+          </w:rPr>
+          <w:t>‘Plant Assistant’</w:t>
+        </w:r>
+      </w:hyperlink>
     </w:p>
     <w:p>
       <w:pPr>
@@ -1104,6 +1086,15 @@
           <w:sz w:val="24"/>
           <w:szCs w:val="24"/>
         </w:rPr>
+        <w:t xml:space="preserve">Good understanding of </w:t>
+      </w:r>
+      <w:r>
+        <w:rPr>
+          <w:rFonts w:cs="Tahoma"/>
+          <w:bCs/>
+          <w:sz w:val="24"/>
+          <w:szCs w:val="24"/>
+        </w:rPr>
         <w:t>DNS Records and Domain Registration</w:t>
       </w:r>
     </w:p>
@@ -1121,7 +1112,6 @@
           <w:szCs w:val="24"/>
         </w:rPr>
       </w:pPr>
-      <w:proofErr w:type="spellStart"/>
       <w:r>
         <w:rPr>
           <w:rFonts w:cs="Tahoma"/>
@@ -1129,9 +1119,8 @@
           <w:sz w:val="24"/>
           <w:szCs w:val="24"/>
         </w:rPr>
-        <w:t>Wordpress</w:t>
-      </w:r>
-      <w:proofErr w:type="spellEnd"/>
+        <w:t>Some W</w:t>
+      </w:r>
       <w:r>
         <w:rPr>
           <w:rFonts w:cs="Tahoma"/>
@@ -1139,7 +1128,25 @@
           <w:sz w:val="24"/>
           <w:szCs w:val="24"/>
         </w:rPr>
+        <w:t>ordPress</w:t>
+      </w:r>
+      <w:r>
+        <w:rPr>
+          <w:rFonts w:cs="Tahoma"/>
+          <w:bCs/>
+          <w:sz w:val="24"/>
+          <w:szCs w:val="24"/>
+        </w:rPr>
         <w:t xml:space="preserve"> and Drupal</w:t>
+      </w:r>
+      <w:r>
+        <w:rPr>
+          <w:rFonts w:cs="Tahoma"/>
+          <w:bCs/>
+          <w:sz w:val="24"/>
+          <w:szCs w:val="24"/>
+        </w:rPr>
+        <w:t xml:space="preserve"> experience</w:t>
       </w:r>
     </w:p>
     <w:p>
@@ -1159,27 +1166,47 @@
         <w:rPr>
           <w:sz w:val="24"/>
         </w:rPr>
-        <w:t xml:space="preserve">Adobe Photoshop </w:t>
-      </w:r>
-      <w:r>
-        <w:rPr>
-          <w:sz w:val="24"/>
-        </w:rPr>
-        <w:t xml:space="preserve">+ </w:t>
+        <w:t xml:space="preserve">Developing from designs made with </w:t>
       </w:r>
       <w:proofErr w:type="spellStart"/>
       <w:r>
         <w:rPr>
           <w:sz w:val="24"/>
         </w:rPr>
-        <w:t>Lightroom</w:t>
+        <w:t>Adobe</w:t>
+      </w:r>
+      <w:r>
+        <w:rPr>
+          <w:sz w:val="24"/>
+        </w:rPr>
+        <w:t>XD</w:t>
       </w:r>
       <w:proofErr w:type="spellEnd"/>
       <w:r>
         <w:rPr>
           <w:sz w:val="24"/>
         </w:rPr>
-        <w:t xml:space="preserve"> experience</w:t>
+        <w:t xml:space="preserve"> </w:t>
+      </w:r>
+      <w:r>
+        <w:rPr>
+          <w:sz w:val="24"/>
+        </w:rPr>
+        <w:t xml:space="preserve">/ </w:t>
+      </w:r>
+      <w:proofErr w:type="spellStart"/>
+      <w:r>
+        <w:rPr>
+          <w:sz w:val="24"/>
+        </w:rPr>
+        <w:t>Figma</w:t>
+      </w:r>
+      <w:proofErr w:type="spellEnd"/>
+      <w:r>
+        <w:rPr>
+          <w:sz w:val="24"/>
+        </w:rPr>
+        <w:t xml:space="preserve"> </w:t>
       </w:r>
     </w:p>
     <w:p>
@@ -1201,18 +1228,16 @@
           <w:sz w:val="24"/>
           <w:szCs w:val="24"/>
         </w:rPr>
-        <w:t xml:space="preserve">Sony Vegas </w:t>
-      </w:r>
-      <w:bookmarkStart w:id="0" w:name="_GoBack"/>
-      <w:bookmarkEnd w:id="0"/>
-    </w:p>
-    <w:p>
-      <w:pPr>
-        <w:rPr>
-          <w:b/>
-          <w:sz w:val="24"/>
-        </w:rPr>
-      </w:pPr>
+        <w:t>Video and audio editing experience</w:t>
+      </w:r>
+      <w:r>
+        <w:rPr>
+          <w:rFonts w:cs="Tahoma"/>
+          <w:sz w:val="24"/>
+          <w:szCs w:val="24"/>
+        </w:rPr>
+        <w:br/>
+      </w:r>
     </w:p>
     <w:p>
       <w:pPr>
@@ -1419,31 +1444,6 @@
     <w:p>
       <w:pPr>
         <w:rPr>
-          <w:b/>
-          <w:sz w:val="24"/>
-        </w:rPr>
-      </w:pPr>
-      <w:r>
-        <w:rPr>
-          <w:b/>
-          <w:sz w:val="24"/>
-        </w:rPr>
-        <w:br w:type="page"/>
-      </w:r>
-    </w:p>
-    <w:p>
-      <w:pPr>
-        <w:ind w:left="-142"/>
-        <w:rPr>
-          <w:b/>
-          <w:sz w:val="24"/>
-        </w:rPr>
-      </w:pPr>
-    </w:p>
-    <w:p>
-      <w:pPr>
-        <w:ind w:left="-142"/>
-        <w:rPr>
           <w:rFonts w:cs="Tahoma"/>
           <w:b/>
           <w:color w:val="2E74B5" w:themeColor="accent1" w:themeShade="BF"/>
@@ -1459,9 +1459,12 @@
           <w:sz w:val="28"/>
           <w:szCs w:val="28"/>
         </w:rPr>
-        <w:t>Employment</w:t>
-      </w:r>
-      <w:r>
+        <w:br w:type="page"/>
+      </w:r>
+    </w:p>
+    <w:p>
+      <w:pPr>
+        <w:ind w:left="-142"/>
         <w:rPr>
           <w:rFonts w:cs="Tahoma"/>
           <w:b/>
@@ -1469,12 +1472,8 @@
           <w:sz w:val="28"/>
           <w:szCs w:val="28"/>
         </w:rPr>
-        <w:t xml:space="preserve"> History:</w:t>
-      </w:r>
-    </w:p>
-    <w:p>
-      <w:pPr>
-        <w:ind w:left="-142"/>
+      </w:pPr>
+      <w:r>
         <w:rPr>
           <w:rFonts w:cs="Tahoma"/>
           <w:b/>
@@ -1482,171 +1481,10 @@
           <w:sz w:val="28"/>
           <w:szCs w:val="28"/>
         </w:rPr>
-      </w:pPr>
-      <w:r>
-        <w:rPr>
-          <w:rFonts w:cs="Tahoma"/>
-          <w:b/>
-          <w:sz w:val="24"/>
-          <w:szCs w:val="26"/>
-        </w:rPr>
-        <w:t>202</w:t>
-      </w:r>
-      <w:r>
-        <w:rPr>
-          <w:rFonts w:cs="Tahoma"/>
-          <w:b/>
-          <w:sz w:val="24"/>
-          <w:szCs w:val="26"/>
-        </w:rPr>
-        <w:t>2 - Now</w:t>
-      </w:r>
-      <w:r>
-        <w:rPr>
-          <w:rFonts w:cs="Tahoma"/>
-          <w:b/>
-          <w:sz w:val="26"/>
-          <w:szCs w:val="26"/>
-        </w:rPr>
-        <w:tab/>
-      </w:r>
-      <w:r>
-        <w:rPr>
-          <w:rFonts w:cs="Tahoma"/>
-          <w:b/>
-          <w:sz w:val="26"/>
-          <w:szCs w:val="26"/>
-        </w:rPr>
-        <w:t>Developer</w:t>
-      </w:r>
-      <w:r>
-        <w:rPr>
-          <w:rFonts w:cs="Tahoma"/>
-          <w:b/>
-          <w:sz w:val="26"/>
-          <w:szCs w:val="26"/>
-        </w:rPr>
-        <w:tab/>
-      </w:r>
-      <w:r>
-        <w:rPr>
-          <w:rFonts w:cs="Tahoma"/>
-          <w:b/>
-          <w:sz w:val="26"/>
-          <w:szCs w:val="26"/>
-        </w:rPr>
-        <w:tab/>
-      </w:r>
-      <w:r>
-        <w:rPr>
-          <w:rFonts w:cs="Tahoma"/>
-          <w:b/>
-          <w:sz w:val="26"/>
-          <w:szCs w:val="26"/>
-        </w:rPr>
-        <w:tab/>
-      </w:r>
-      <w:r>
-        <w:rPr>
-          <w:rFonts w:cs="Tahoma"/>
-          <w:b/>
-          <w:sz w:val="26"/>
-          <w:szCs w:val="26"/>
-        </w:rPr>
-        <w:tab/>
-      </w:r>
-      <w:r>
-        <w:rPr>
-          <w:rFonts w:cs="Tahoma"/>
-          <w:b/>
-          <w:sz w:val="26"/>
-          <w:szCs w:val="26"/>
-        </w:rPr>
-        <w:tab/>
-      </w:r>
-      <w:r>
-        <w:rPr>
-          <w:rFonts w:cs="Tahoma"/>
-          <w:b/>
-          <w:sz w:val="26"/>
-          <w:szCs w:val="26"/>
-        </w:rPr>
-        <w:tab/>
-      </w:r>
-      <w:r>
-        <w:rPr>
-          <w:rFonts w:cs="Tahoma"/>
-          <w:b/>
-          <w:sz w:val="26"/>
-          <w:szCs w:val="26"/>
-        </w:rPr>
-        <w:t>Diverse Interactive</w:t>
-      </w:r>
-      <w:r>
-        <w:rPr>
-          <w:rFonts w:cs="Tahoma"/>
-          <w:sz w:val="24"/>
-          <w:szCs w:val="24"/>
-        </w:rPr>
-        <w:br/>
-      </w:r>
-      <w:r>
-        <w:rPr>
-          <w:rFonts w:cs="Tahoma"/>
-          <w:sz w:val="24"/>
-          <w:szCs w:val="24"/>
-        </w:rPr>
-        <w:t>Developer at a creative digital agency, participating in multiple projects.</w:t>
-      </w:r>
-      <w:r>
-        <w:rPr>
-          <w:rFonts w:cs="Tahoma"/>
-          <w:sz w:val="24"/>
-          <w:szCs w:val="24"/>
-        </w:rPr>
-        <w:br/>
-        <w:t>Created Microsites using html/</w:t>
-      </w:r>
-      <w:proofErr w:type="spellStart"/>
-      <w:r>
-        <w:rPr>
-          <w:rFonts w:cs="Tahoma"/>
-          <w:sz w:val="24"/>
-          <w:szCs w:val="24"/>
-        </w:rPr>
-        <w:t>scss</w:t>
-      </w:r>
-      <w:proofErr w:type="spellEnd"/>
-      <w:r>
-        <w:rPr>
-          <w:rFonts w:cs="Tahoma"/>
-          <w:sz w:val="24"/>
-          <w:szCs w:val="24"/>
-        </w:rPr>
-        <w:t>/</w:t>
-      </w:r>
-      <w:proofErr w:type="spellStart"/>
-      <w:r>
-        <w:rPr>
-          <w:rFonts w:cs="Tahoma"/>
-          <w:sz w:val="24"/>
-          <w:szCs w:val="24"/>
-        </w:rPr>
-        <w:t>js</w:t>
-      </w:r>
-      <w:proofErr w:type="spellEnd"/>
-      <w:r>
-        <w:rPr>
-          <w:rFonts w:cs="Tahoma"/>
-          <w:sz w:val="24"/>
-          <w:szCs w:val="24"/>
-        </w:rPr>
-        <w:t>, made reusable components for React-Native mobile app, worked on UI elements for a VR app in Unity using C#.</w:t>
-      </w:r>
-    </w:p>
-    <w:p>
-      <w:pPr>
-        <w:ind w:left="-142"/>
+        <w:lastRenderedPageBreak/>
+        <w:t>Employment</w:t>
+      </w:r>
+      <w:r>
         <w:rPr>
           <w:rFonts w:cs="Tahoma"/>
           <w:b/>
@@ -1654,130 +1492,7 @@
           <w:sz w:val="28"/>
           <w:szCs w:val="28"/>
         </w:rPr>
-      </w:pPr>
-      <w:r>
-        <w:rPr>
-          <w:rFonts w:cs="Tahoma"/>
-          <w:b/>
-          <w:sz w:val="24"/>
-          <w:szCs w:val="26"/>
-        </w:rPr>
-        <w:t xml:space="preserve">2020 - </w:t>
-      </w:r>
-      <w:r>
-        <w:rPr>
-          <w:rFonts w:cs="Tahoma"/>
-          <w:b/>
-          <w:sz w:val="24"/>
-          <w:szCs w:val="26"/>
-        </w:rPr>
-        <w:t>2021</w:t>
-      </w:r>
-      <w:r>
-        <w:rPr>
-          <w:rFonts w:cs="Tahoma"/>
-          <w:b/>
-          <w:sz w:val="26"/>
-          <w:szCs w:val="26"/>
-        </w:rPr>
-        <w:tab/>
-      </w:r>
-      <w:r>
-        <w:rPr>
-          <w:rFonts w:cs="Tahoma"/>
-          <w:b/>
-          <w:sz w:val="26"/>
-          <w:szCs w:val="26"/>
-        </w:rPr>
-        <w:t>2</w:t>
-      </w:r>
-      <w:r>
-        <w:rPr>
-          <w:rFonts w:cs="Tahoma"/>
-          <w:b/>
-          <w:sz w:val="26"/>
-          <w:szCs w:val="26"/>
-          <w:vertAlign w:val="superscript"/>
-        </w:rPr>
-        <w:t>nd</w:t>
-      </w:r>
-      <w:r>
-        <w:rPr>
-          <w:rFonts w:cs="Tahoma"/>
-          <w:b/>
-          <w:sz w:val="26"/>
-          <w:szCs w:val="26"/>
-        </w:rPr>
-        <w:t xml:space="preserve"> Line Support Engineer</w:t>
-      </w:r>
-      <w:r>
-        <w:rPr>
-          <w:rFonts w:cs="Tahoma"/>
-          <w:b/>
-          <w:sz w:val="26"/>
-          <w:szCs w:val="26"/>
-        </w:rPr>
-        <w:tab/>
-      </w:r>
-      <w:r>
-        <w:rPr>
-          <w:rFonts w:cs="Tahoma"/>
-          <w:b/>
-          <w:sz w:val="26"/>
-          <w:szCs w:val="26"/>
-        </w:rPr>
-        <w:tab/>
-      </w:r>
-      <w:r>
-        <w:rPr>
-          <w:rFonts w:cs="Tahoma"/>
-          <w:b/>
-          <w:sz w:val="26"/>
-          <w:szCs w:val="26"/>
-        </w:rPr>
-        <w:tab/>
-      </w:r>
-      <w:r>
-        <w:rPr>
-          <w:rFonts w:cs="Tahoma"/>
-          <w:b/>
-          <w:sz w:val="26"/>
-          <w:szCs w:val="26"/>
-        </w:rPr>
-        <w:tab/>
-      </w:r>
-      <w:r>
-        <w:rPr>
-          <w:rFonts w:cs="Tahoma"/>
-          <w:b/>
-          <w:sz w:val="26"/>
-          <w:szCs w:val="26"/>
-        </w:rPr>
-        <w:t>Riven Associates Ltd</w:t>
-      </w:r>
-      <w:r>
-        <w:rPr>
-          <w:rFonts w:cs="Tahoma"/>
-          <w:sz w:val="24"/>
-          <w:szCs w:val="24"/>
-        </w:rPr>
-        <w:br/>
-      </w:r>
-      <w:r>
-        <w:rPr>
-          <w:rFonts w:cs="Tahoma"/>
-          <w:sz w:val="24"/>
-          <w:szCs w:val="24"/>
-        </w:rPr>
-        <w:t>Providing general support to ~100 SME’s</w:t>
-      </w:r>
-      <w:r>
-        <w:rPr>
-          <w:rFonts w:cs="Tahoma"/>
-          <w:sz w:val="24"/>
-          <w:szCs w:val="24"/>
-        </w:rPr>
-        <w:t xml:space="preserve"> in a wide range of systems.</w:t>
+        <w:t xml:space="preserve"> History:</w:t>
       </w:r>
     </w:p>
     <w:p>
@@ -1787,7 +1502,6 @@
           <w:rFonts w:cs="Tahoma"/>
           <w:b/>
           <w:color w:val="2E74B5" w:themeColor="accent1" w:themeShade="BF"/>
-          <w:sz w:val="28"/>
           <w:szCs w:val="28"/>
         </w:rPr>
       </w:pPr>
@@ -1798,16 +1512,7 @@
           <w:sz w:val="24"/>
           <w:szCs w:val="26"/>
         </w:rPr>
-        <w:t>2020</w:t>
-      </w:r>
-      <w:r>
-        <w:rPr>
-          <w:rFonts w:cs="Tahoma"/>
-          <w:b/>
-          <w:sz w:val="24"/>
-          <w:szCs w:val="26"/>
-        </w:rPr>
-        <w:t xml:space="preserve"> 01-09</w:t>
+        <w:t>2022 - Now</w:t>
       </w:r>
       <w:r>
         <w:rPr>
@@ -1825,7 +1530,7 @@
           <w:sz w:val="26"/>
           <w:szCs w:val="26"/>
         </w:rPr>
-        <w:t xml:space="preserve">Projects and </w:t>
+        <w:t>D</w:t>
       </w:r>
       <w:r>
         <w:rPr>
@@ -1834,7 +1539,7 @@
           <w:sz w:val="26"/>
           <w:szCs w:val="26"/>
         </w:rPr>
-        <w:t>Infrastructure</w:t>
+        <w:t>eveloper</w:t>
       </w:r>
       <w:r>
         <w:rPr>
@@ -1843,7 +1548,7 @@
           <w:sz w:val="26"/>
           <w:szCs w:val="26"/>
         </w:rPr>
-        <w:t xml:space="preserve"> Engineer</w:t>
+        <w:tab/>
       </w:r>
       <w:r>
         <w:rPr>
@@ -1863,25 +1568,111 @@
         </w:rPr>
         <w:tab/>
       </w:r>
+      <w:r>
+        <w:rPr>
+          <w:rFonts w:cs="Tahoma"/>
+          <w:b/>
+          <w:sz w:val="26"/>
+          <w:szCs w:val="26"/>
+        </w:rPr>
+        <w:tab/>
+      </w:r>
+      <w:r>
+        <w:rPr>
+          <w:rFonts w:cs="Tahoma"/>
+          <w:b/>
+          <w:sz w:val="26"/>
+          <w:szCs w:val="26"/>
+        </w:rPr>
+        <w:tab/>
+      </w:r>
+      <w:r>
+        <w:rPr>
+          <w:rFonts w:cs="Tahoma"/>
+          <w:b/>
+          <w:sz w:val="26"/>
+          <w:szCs w:val="26"/>
+        </w:rPr>
+        <w:tab/>
+      </w:r>
+      <w:r>
+        <w:rPr>
+          <w:rFonts w:cs="Tahoma"/>
+          <w:b/>
+          <w:sz w:val="26"/>
+          <w:szCs w:val="26"/>
+        </w:rPr>
+        <w:tab/>
+      </w:r>
+      <w:r>
+        <w:rPr>
+          <w:rFonts w:cs="Tahoma"/>
+          <w:b/>
+          <w:sz w:val="26"/>
+          <w:szCs w:val="26"/>
+        </w:rPr>
+        <w:t>Flipside Group</w:t>
+      </w:r>
+      <w:r>
+        <w:rPr>
+          <w:rFonts w:cs="Tahoma"/>
+          <w:sz w:val="24"/>
+          <w:szCs w:val="24"/>
+        </w:rPr>
+        <w:br/>
+      </w:r>
+      <w:r>
+        <w:rPr>
+          <w:rFonts w:cs="Tahoma"/>
+          <w:sz w:val="24"/>
+          <w:szCs w:val="24"/>
+        </w:rPr>
+        <w:t xml:space="preserve">Developer at a creative digital </w:t>
+      </w:r>
+      <w:r>
+        <w:rPr>
+          <w:rFonts w:cs="Tahoma"/>
+          <w:sz w:val="24"/>
+          <w:szCs w:val="24"/>
+        </w:rPr>
+        <w:t xml:space="preserve">marketing </w:t>
+      </w:r>
+      <w:r>
+        <w:rPr>
+          <w:rFonts w:cs="Tahoma"/>
+          <w:sz w:val="24"/>
+          <w:szCs w:val="24"/>
+        </w:rPr>
+        <w:t>agency, participating in multiple projects.</w:t>
+      </w:r>
+      <w:bookmarkStart w:id="0" w:name="_GoBack"/>
+      <w:bookmarkEnd w:id="0"/>
+      <w:r>
+        <w:rPr>
+          <w:rFonts w:cs="Tahoma"/>
+          <w:sz w:val="24"/>
+          <w:szCs w:val="24"/>
+        </w:rPr>
+        <w:br/>
+        <w:t xml:space="preserve">- Lead developer for a google cardboard player </w:t>
+      </w:r>
       <w:proofErr w:type="spellStart"/>
       <w:r>
         <w:rPr>
           <w:rFonts w:cs="Tahoma"/>
-          <w:b/>
-          <w:sz w:val="26"/>
-          <w:szCs w:val="26"/>
-        </w:rPr>
-        <w:t>NewCMI</w:t>
+          <w:sz w:val="24"/>
+          <w:szCs w:val="24"/>
+        </w:rPr>
+        <w:t>youtube</w:t>
       </w:r>
       <w:proofErr w:type="spellEnd"/>
       <w:r>
         <w:rPr>
           <w:rFonts w:cs="Tahoma"/>
-          <w:b/>
-          <w:sz w:val="26"/>
-          <w:szCs w:val="26"/>
-        </w:rPr>
-        <w:t xml:space="preserve"> Ltd</w:t>
+          <w:sz w:val="24"/>
+          <w:szCs w:val="24"/>
+        </w:rPr>
+        <w:t xml:space="preserve"> style app using React-Native</w:t>
       </w:r>
       <w:r>
         <w:rPr>
@@ -1890,22 +1681,354 @@
           <w:szCs w:val="24"/>
         </w:rPr>
         <w:br/>
-      </w:r>
-      <w:r>
-        <w:rPr>
-          <w:rFonts w:cs="Tahoma"/>
-          <w:sz w:val="24"/>
-          <w:szCs w:val="24"/>
-        </w:rPr>
-        <w:t>Implementation, install/deployment and support of new client systems</w:t>
-      </w:r>
-      <w:r>
-        <w:rPr>
-          <w:rFonts w:cs="Tahoma"/>
-          <w:sz w:val="24"/>
-          <w:szCs w:val="24"/>
-        </w:rPr>
-        <w:t>.</w:t>
+        <w:t xml:space="preserve">- Lead developer for a </w:t>
+      </w:r>
+      <w:proofErr w:type="spellStart"/>
+      <w:r>
+        <w:rPr>
+          <w:rFonts w:cs="Tahoma"/>
+          <w:sz w:val="24"/>
+          <w:szCs w:val="24"/>
+        </w:rPr>
+        <w:t>fullstack</w:t>
+      </w:r>
+      <w:proofErr w:type="spellEnd"/>
+      <w:r>
+        <w:rPr>
+          <w:rFonts w:cs="Tahoma"/>
+          <w:sz w:val="24"/>
+          <w:szCs w:val="24"/>
+        </w:rPr>
+        <w:t xml:space="preserve"> CMS platform delivering videos, using </w:t>
+      </w:r>
+      <w:proofErr w:type="spellStart"/>
+      <w:r>
+        <w:rPr>
+          <w:rFonts w:cs="Tahoma"/>
+          <w:sz w:val="24"/>
+          <w:szCs w:val="24"/>
+        </w:rPr>
+        <w:t>Strapi</w:t>
+      </w:r>
+      <w:proofErr w:type="spellEnd"/>
+      <w:r>
+        <w:rPr>
+          <w:rFonts w:cs="Tahoma"/>
+          <w:sz w:val="24"/>
+          <w:szCs w:val="24"/>
+        </w:rPr>
+        <w:t>, AWS and React</w:t>
+      </w:r>
+      <w:r>
+        <w:rPr>
+          <w:rFonts w:cs="Tahoma"/>
+          <w:sz w:val="24"/>
+          <w:szCs w:val="24"/>
+        </w:rPr>
+        <w:br/>
+        <w:t xml:space="preserve">- </w:t>
+      </w:r>
+      <w:r>
+        <w:rPr>
+          <w:rFonts w:cs="Tahoma"/>
+          <w:sz w:val="24"/>
+          <w:szCs w:val="24"/>
+        </w:rPr>
+        <w:t>Technical</w:t>
+      </w:r>
+      <w:r>
+        <w:rPr>
+          <w:rFonts w:cs="Tahoma"/>
+          <w:sz w:val="24"/>
+          <w:szCs w:val="24"/>
+        </w:rPr>
+        <w:t xml:space="preserve"> lead </w:t>
+      </w:r>
+      <w:r>
+        <w:rPr>
+          <w:rFonts w:cs="Tahoma"/>
+          <w:sz w:val="24"/>
+          <w:szCs w:val="24"/>
+        </w:rPr>
+        <w:t xml:space="preserve">(team of 4) </w:t>
+      </w:r>
+      <w:r>
+        <w:rPr>
+          <w:rFonts w:cs="Tahoma"/>
+          <w:sz w:val="24"/>
+          <w:szCs w:val="24"/>
+        </w:rPr>
+        <w:t xml:space="preserve">for </w:t>
+      </w:r>
+      <w:r>
+        <w:rPr>
+          <w:rFonts w:cs="Tahoma"/>
+          <w:sz w:val="24"/>
+          <w:szCs w:val="24"/>
+        </w:rPr>
+        <w:t>an EV charging React-Native App</w:t>
+      </w:r>
+      <w:r>
+        <w:rPr>
+          <w:rFonts w:cs="Tahoma"/>
+          <w:sz w:val="24"/>
+          <w:szCs w:val="24"/>
+        </w:rPr>
+        <w:br/>
+        <w:t>- Frontend for mobile web experience</w:t>
+      </w:r>
+      <w:r>
+        <w:rPr>
+          <w:rFonts w:cs="Tahoma"/>
+          <w:sz w:val="24"/>
+          <w:szCs w:val="24"/>
+        </w:rPr>
+        <w:br/>
+        <w:t>- Audio player service for an interactive football game, using electron JS</w:t>
+      </w:r>
+      <w:r>
+        <w:rPr>
+          <w:rFonts w:cs="Tahoma"/>
+          <w:sz w:val="24"/>
+          <w:szCs w:val="24"/>
+        </w:rPr>
+        <w:br/>
+        <w:t xml:space="preserve">- Interactive Christmas marketing site using </w:t>
+      </w:r>
+      <w:proofErr w:type="spellStart"/>
+      <w:r>
+        <w:rPr>
+          <w:rFonts w:cs="Tahoma"/>
+          <w:sz w:val="24"/>
+          <w:szCs w:val="24"/>
+        </w:rPr>
+        <w:t>WebGL</w:t>
+      </w:r>
+      <w:proofErr w:type="spellEnd"/>
+      <w:r>
+        <w:rPr>
+          <w:rFonts w:cs="Tahoma"/>
+          <w:sz w:val="24"/>
+          <w:szCs w:val="24"/>
+        </w:rPr>
+        <w:t xml:space="preserve"> (</w:t>
+      </w:r>
+      <w:proofErr w:type="spellStart"/>
+      <w:r>
+        <w:rPr>
+          <w:rFonts w:cs="Tahoma"/>
+          <w:sz w:val="24"/>
+          <w:szCs w:val="24"/>
+        </w:rPr>
+        <w:t>ThreeJS</w:t>
+      </w:r>
+      <w:proofErr w:type="spellEnd"/>
+      <w:r>
+        <w:rPr>
+          <w:rFonts w:cs="Tahoma"/>
+          <w:sz w:val="24"/>
+          <w:szCs w:val="24"/>
+        </w:rPr>
+        <w:t>)</w:t>
+      </w:r>
+      <w:r>
+        <w:rPr>
+          <w:rFonts w:cs="Tahoma"/>
+          <w:sz w:val="24"/>
+          <w:szCs w:val="24"/>
+        </w:rPr>
+        <w:br/>
+        <w:t>- Frontend for a health and wellness React Native App</w:t>
+      </w:r>
+      <w:r>
+        <w:rPr>
+          <w:rFonts w:cs="Tahoma"/>
+          <w:sz w:val="24"/>
+          <w:szCs w:val="24"/>
+        </w:rPr>
+        <w:br/>
+        <w:t>- UI Elements for VR App using Unity / C#</w:t>
+      </w:r>
+      <w:r>
+        <w:rPr>
+          <w:rFonts w:cs="Tahoma"/>
+          <w:sz w:val="24"/>
+          <w:szCs w:val="24"/>
+        </w:rPr>
+        <w:br/>
+        <w:t>- Various start to finish product websites using html/</w:t>
+      </w:r>
+      <w:proofErr w:type="spellStart"/>
+      <w:r>
+        <w:rPr>
+          <w:rFonts w:cs="Tahoma"/>
+          <w:sz w:val="24"/>
+          <w:szCs w:val="24"/>
+        </w:rPr>
+        <w:t>js</w:t>
+      </w:r>
+      <w:proofErr w:type="spellEnd"/>
+      <w:r>
+        <w:rPr>
+          <w:rFonts w:cs="Tahoma"/>
+          <w:sz w:val="24"/>
+          <w:szCs w:val="24"/>
+        </w:rPr>
+        <w:t>/</w:t>
+      </w:r>
+      <w:proofErr w:type="spellStart"/>
+      <w:r>
+        <w:rPr>
+          <w:rFonts w:cs="Tahoma"/>
+          <w:sz w:val="24"/>
+          <w:szCs w:val="24"/>
+        </w:rPr>
+        <w:t>scss</w:t>
+      </w:r>
+      <w:proofErr w:type="spellEnd"/>
+      <w:r>
+        <w:rPr>
+          <w:rFonts w:cs="Tahoma"/>
+          <w:sz w:val="24"/>
+          <w:szCs w:val="24"/>
+        </w:rPr>
+        <w:br/>
+      </w:r>
+      <w:r>
+        <w:rPr>
+          <w:rFonts w:cs="Tahoma"/>
+          <w:b/>
+          <w:sz w:val="20"/>
+          <w:szCs w:val="26"/>
+        </w:rPr>
+        <w:br/>
+      </w:r>
+      <w:r>
+        <w:rPr>
+          <w:rFonts w:cs="Tahoma"/>
+          <w:b/>
+          <w:sz w:val="18"/>
+          <w:szCs w:val="26"/>
+        </w:rPr>
+        <w:t xml:space="preserve">2020 - </w:t>
+      </w:r>
+      <w:r>
+        <w:rPr>
+          <w:rFonts w:cs="Tahoma"/>
+          <w:b/>
+          <w:sz w:val="18"/>
+          <w:szCs w:val="26"/>
+        </w:rPr>
+        <w:t>2021</w:t>
+      </w:r>
+      <w:r>
+        <w:rPr>
+          <w:rFonts w:cs="Tahoma"/>
+          <w:b/>
+          <w:sz w:val="20"/>
+          <w:szCs w:val="26"/>
+        </w:rPr>
+        <w:tab/>
+        <w:t>2</w:t>
+      </w:r>
+      <w:r>
+        <w:rPr>
+          <w:rFonts w:cs="Tahoma"/>
+          <w:b/>
+          <w:sz w:val="20"/>
+          <w:szCs w:val="26"/>
+          <w:vertAlign w:val="superscript"/>
+        </w:rPr>
+        <w:t>nd</w:t>
+      </w:r>
+      <w:r>
+        <w:rPr>
+          <w:rFonts w:cs="Tahoma"/>
+          <w:b/>
+          <w:sz w:val="20"/>
+          <w:szCs w:val="26"/>
+        </w:rPr>
+        <w:t xml:space="preserve"> Line Support Engineer</w:t>
+      </w:r>
+      <w:r>
+        <w:rPr>
+          <w:rFonts w:cs="Tahoma"/>
+          <w:b/>
+          <w:sz w:val="20"/>
+          <w:szCs w:val="26"/>
+        </w:rPr>
+        <w:tab/>
+      </w:r>
+      <w:r>
+        <w:rPr>
+          <w:rFonts w:cs="Tahoma"/>
+          <w:b/>
+          <w:sz w:val="20"/>
+          <w:szCs w:val="26"/>
+        </w:rPr>
+        <w:tab/>
+      </w:r>
+      <w:r>
+        <w:rPr>
+          <w:rFonts w:cs="Tahoma"/>
+          <w:b/>
+          <w:sz w:val="20"/>
+          <w:szCs w:val="26"/>
+        </w:rPr>
+        <w:tab/>
+      </w:r>
+      <w:r>
+        <w:rPr>
+          <w:rFonts w:cs="Tahoma"/>
+          <w:b/>
+          <w:sz w:val="20"/>
+          <w:szCs w:val="26"/>
+        </w:rPr>
+        <w:tab/>
+      </w:r>
+      <w:r>
+        <w:rPr>
+          <w:rFonts w:cs="Tahoma"/>
+          <w:b/>
+          <w:sz w:val="20"/>
+          <w:szCs w:val="26"/>
+        </w:rPr>
+        <w:tab/>
+      </w:r>
+      <w:r>
+        <w:rPr>
+          <w:rFonts w:cs="Tahoma"/>
+          <w:b/>
+          <w:sz w:val="20"/>
+          <w:szCs w:val="26"/>
+        </w:rPr>
+        <w:tab/>
+      </w:r>
+      <w:r>
+        <w:rPr>
+          <w:rFonts w:cs="Tahoma"/>
+          <w:b/>
+          <w:sz w:val="20"/>
+          <w:szCs w:val="26"/>
+        </w:rPr>
+        <w:t>Riven Associates Ltd</w:t>
+      </w:r>
+      <w:r>
+        <w:rPr>
+          <w:rFonts w:cs="Tahoma"/>
+          <w:sz w:val="18"/>
+          <w:szCs w:val="24"/>
+        </w:rPr>
+        <w:br/>
+        <w:t>Providing general support to ~100 SME’s</w:t>
+      </w:r>
+      <w:r>
+        <w:rPr>
+          <w:rFonts w:cs="Tahoma"/>
+          <w:sz w:val="18"/>
+          <w:szCs w:val="24"/>
+        </w:rPr>
+        <w:t xml:space="preserve"> in a wide range of systems.</w:t>
       </w:r>
     </w:p>
     <w:p>
@@ -1913,125 +2036,108 @@
         <w:ind w:left="-142"/>
         <w:rPr>
           <w:rFonts w:cs="Tahoma"/>
-          <w:sz w:val="24"/>
-          <w:szCs w:val="24"/>
-        </w:rPr>
-      </w:pPr>
-      <w:r>
-        <w:rPr>
-          <w:rFonts w:cs="Tahoma"/>
-          <w:b/>
-          <w:sz w:val="24"/>
-          <w:szCs w:val="26"/>
-        </w:rPr>
-        <w:t>2016</w:t>
-      </w:r>
-      <w:r>
-        <w:rPr>
-          <w:rFonts w:cs="Tahoma"/>
-          <w:b/>
-          <w:sz w:val="24"/>
-          <w:szCs w:val="26"/>
-        </w:rPr>
-        <w:t xml:space="preserve"> - </w:t>
-      </w:r>
-      <w:r>
-        <w:rPr>
-          <w:rFonts w:cs="Tahoma"/>
-          <w:b/>
-          <w:sz w:val="24"/>
-          <w:szCs w:val="26"/>
-        </w:rPr>
-        <w:t>2020</w:t>
-      </w:r>
-      <w:r>
-        <w:rPr>
-          <w:rFonts w:cs="Tahoma"/>
-          <w:b/>
-          <w:sz w:val="26"/>
-          <w:szCs w:val="26"/>
-        </w:rPr>
-        <w:tab/>
-        <w:t>2</w:t>
-      </w:r>
-      <w:r>
-        <w:rPr>
-          <w:rFonts w:cs="Tahoma"/>
-          <w:b/>
-          <w:sz w:val="26"/>
-          <w:szCs w:val="26"/>
-          <w:vertAlign w:val="superscript"/>
-        </w:rPr>
-        <w:t>nd</w:t>
-      </w:r>
-      <w:r>
-        <w:rPr>
-          <w:rFonts w:cs="Tahoma"/>
-          <w:b/>
-          <w:sz w:val="26"/>
-          <w:szCs w:val="26"/>
-        </w:rPr>
-        <w:t xml:space="preserve"> Line </w:t>
-      </w:r>
-      <w:r>
-        <w:rPr>
-          <w:rFonts w:cs="Tahoma"/>
-          <w:b/>
-          <w:sz w:val="26"/>
-          <w:szCs w:val="26"/>
-        </w:rPr>
-        <w:t>Support Engineer</w:t>
-      </w:r>
-      <w:r>
-        <w:rPr>
-          <w:rFonts w:cs="Tahoma"/>
-          <w:b/>
-          <w:sz w:val="26"/>
-          <w:szCs w:val="26"/>
-        </w:rPr>
-        <w:tab/>
-      </w:r>
-      <w:r>
-        <w:rPr>
-          <w:rFonts w:cs="Tahoma"/>
-          <w:b/>
-          <w:sz w:val="26"/>
-          <w:szCs w:val="26"/>
-        </w:rPr>
-        <w:tab/>
-      </w:r>
-      <w:r>
-        <w:rPr>
-          <w:rFonts w:cs="Tahoma"/>
-          <w:b/>
-          <w:sz w:val="26"/>
-          <w:szCs w:val="26"/>
-        </w:rPr>
-        <w:tab/>
-      </w:r>
-      <w:r>
-        <w:rPr>
-          <w:rFonts w:cs="Tahoma"/>
-          <w:b/>
-          <w:sz w:val="26"/>
-          <w:szCs w:val="26"/>
-        </w:rPr>
-        <w:tab/>
-        <w:t>B</w:t>
-      </w:r>
-      <w:r>
-        <w:rPr>
-          <w:rFonts w:cs="Tahoma"/>
-          <w:b/>
-          <w:sz w:val="26"/>
-          <w:szCs w:val="26"/>
-        </w:rPr>
-        <w:t>TA Ltd</w:t>
-      </w:r>
-      <w:r>
-        <w:rPr>
-          <w:rFonts w:cs="Tahoma"/>
-          <w:sz w:val="24"/>
+          <w:b/>
+          <w:color w:val="2E74B5" w:themeColor="accent1" w:themeShade="BF"/>
+          <w:szCs w:val="28"/>
+        </w:rPr>
+      </w:pPr>
+      <w:r>
+        <w:rPr>
+          <w:rFonts w:cs="Tahoma"/>
+          <w:b/>
+          <w:sz w:val="18"/>
+          <w:szCs w:val="26"/>
+        </w:rPr>
+        <w:t>2019 - 2020</w:t>
+      </w:r>
+      <w:r>
+        <w:rPr>
+          <w:rFonts w:cs="Tahoma"/>
+          <w:b/>
+          <w:sz w:val="20"/>
+          <w:szCs w:val="26"/>
+        </w:rPr>
+        <w:tab/>
+        <w:t xml:space="preserve">Projects and </w:t>
+      </w:r>
+      <w:r>
+        <w:rPr>
+          <w:rFonts w:cs="Tahoma"/>
+          <w:b/>
+          <w:sz w:val="20"/>
+          <w:szCs w:val="26"/>
+        </w:rPr>
+        <w:t>Infrastructure</w:t>
+      </w:r>
+      <w:r>
+        <w:rPr>
+          <w:rFonts w:cs="Tahoma"/>
+          <w:b/>
+          <w:sz w:val="20"/>
+          <w:szCs w:val="26"/>
+        </w:rPr>
+        <w:t xml:space="preserve"> Engineer</w:t>
+      </w:r>
+      <w:r>
+        <w:rPr>
+          <w:rFonts w:cs="Tahoma"/>
+          <w:b/>
+          <w:sz w:val="20"/>
+          <w:szCs w:val="26"/>
+        </w:rPr>
+        <w:tab/>
+      </w:r>
+      <w:r>
+        <w:rPr>
+          <w:rFonts w:cs="Tahoma"/>
+          <w:b/>
+          <w:sz w:val="20"/>
+          <w:szCs w:val="26"/>
+        </w:rPr>
+        <w:tab/>
+      </w:r>
+      <w:r>
+        <w:rPr>
+          <w:rFonts w:cs="Tahoma"/>
+          <w:b/>
+          <w:sz w:val="20"/>
+          <w:szCs w:val="26"/>
+        </w:rPr>
+        <w:tab/>
+      </w:r>
+      <w:r>
+        <w:rPr>
+          <w:rFonts w:cs="Tahoma"/>
+          <w:b/>
+          <w:sz w:val="20"/>
+          <w:szCs w:val="26"/>
+        </w:rPr>
+        <w:tab/>
+      </w:r>
+      <w:proofErr w:type="spellStart"/>
+      <w:r>
+        <w:rPr>
+          <w:rFonts w:cs="Tahoma"/>
+          <w:b/>
+          <w:sz w:val="20"/>
+          <w:szCs w:val="26"/>
+        </w:rPr>
+        <w:t>NewCMI</w:t>
+      </w:r>
+      <w:proofErr w:type="spellEnd"/>
+      <w:r>
+        <w:rPr>
+          <w:rFonts w:cs="Tahoma"/>
+          <w:b/>
+          <w:sz w:val="20"/>
+          <w:szCs w:val="26"/>
+        </w:rPr>
+        <w:t xml:space="preserve"> Ltd</w:t>
+      </w:r>
+      <w:r>
+        <w:rPr>
+          <w:rFonts w:cs="Tahoma"/>
+          <w:sz w:val="18"/>
           <w:szCs w:val="24"/>
         </w:rPr>
         <w:br/>
@@ -2039,113 +2145,15 @@
       <w:r>
         <w:rPr>
           <w:rFonts w:cs="Tahoma"/>
-          <w:sz w:val="24"/>
-          <w:szCs w:val="24"/>
-        </w:rPr>
-        <w:t xml:space="preserve">Part of a </w:t>
-      </w:r>
-      <w:r>
-        <w:rPr>
-          <w:rFonts w:cs="Tahoma"/>
-          <w:sz w:val="24"/>
-          <w:szCs w:val="24"/>
-        </w:rPr>
-        <w:t>small</w:t>
-      </w:r>
-      <w:r>
-        <w:rPr>
-          <w:rFonts w:cs="Tahoma"/>
-          <w:sz w:val="24"/>
-          <w:szCs w:val="24"/>
-        </w:rPr>
-        <w:t xml:space="preserve"> </w:t>
-      </w:r>
-      <w:r>
-        <w:rPr>
-          <w:rFonts w:cs="Tahoma"/>
-          <w:sz w:val="24"/>
-          <w:szCs w:val="24"/>
-        </w:rPr>
-        <w:t>team</w:t>
-      </w:r>
-      <w:r>
-        <w:rPr>
-          <w:rFonts w:cs="Tahoma"/>
-          <w:sz w:val="24"/>
-          <w:szCs w:val="24"/>
-        </w:rPr>
-        <w:t xml:space="preserve"> responsible for approx. 5000 endpoints across 100ish clients</w:t>
-      </w:r>
-      <w:r>
-        <w:rPr>
-          <w:rFonts w:cs="Tahoma"/>
-          <w:sz w:val="24"/>
-          <w:szCs w:val="24"/>
-        </w:rPr>
-        <w:t xml:space="preserve">, </w:t>
-      </w:r>
-      <w:r>
-        <w:rPr>
-          <w:rFonts w:cs="Tahoma"/>
-          <w:sz w:val="24"/>
-          <w:szCs w:val="24"/>
-        </w:rPr>
-        <w:t>most tickets closed per year</w:t>
-      </w:r>
-      <w:r>
-        <w:rPr>
-          <w:rFonts w:cs="Tahoma"/>
-          <w:sz w:val="24"/>
-          <w:szCs w:val="24"/>
-        </w:rPr>
-        <w:t xml:space="preserve"> since joining company</w:t>
-      </w:r>
-      <w:r>
-        <w:rPr>
-          <w:rFonts w:cs="Tahoma"/>
-          <w:sz w:val="24"/>
-          <w:szCs w:val="24"/>
-        </w:rPr>
-        <w:t>, and awarded for most positive feedback per period on multiple occasions.</w:t>
-      </w:r>
-      <w:r>
-        <w:rPr>
-          <w:rFonts w:cs="Tahoma"/>
-          <w:sz w:val="24"/>
-          <w:szCs w:val="24"/>
-        </w:rPr>
-        <w:t xml:space="preserve"> </w:t>
-      </w:r>
-      <w:r>
-        <w:rPr>
-          <w:rFonts w:cs="Tahoma"/>
-          <w:sz w:val="24"/>
-          <w:szCs w:val="24"/>
-        </w:rPr>
-        <w:t xml:space="preserve">Some work involving support of </w:t>
-      </w:r>
-      <w:proofErr w:type="spellStart"/>
-      <w:r>
-        <w:rPr>
-          <w:rFonts w:cs="Tahoma"/>
-          <w:sz w:val="24"/>
-          <w:szCs w:val="24"/>
-        </w:rPr>
-        <w:t>wordpress</w:t>
-      </w:r>
-      <w:proofErr w:type="spellEnd"/>
-      <w:r>
-        <w:rPr>
-          <w:rFonts w:cs="Tahoma"/>
-          <w:sz w:val="24"/>
-          <w:szCs w:val="24"/>
-        </w:rPr>
-        <w:t xml:space="preserve"> and domains/DNS</w:t>
-      </w:r>
-      <w:r>
-        <w:rPr>
-          <w:rFonts w:cs="Tahoma"/>
-          <w:sz w:val="24"/>
+          <w:sz w:val="18"/>
+          <w:szCs w:val="24"/>
+        </w:rPr>
+        <w:t>Implementation, install/deployment and support of new client systems</w:t>
+      </w:r>
+      <w:r>
+        <w:rPr>
+          <w:rFonts w:cs="Tahoma"/>
+          <w:sz w:val="18"/>
           <w:szCs w:val="24"/>
         </w:rPr>
         <w:t>.</w:t>
@@ -2156,15 +2164,148 @@
         <w:ind w:left="-142"/>
         <w:rPr>
           <w:rFonts w:cs="Tahoma"/>
-          <w:sz w:val="24"/>
-          <w:szCs w:val="24"/>
-        </w:rPr>
-      </w:pPr>
-      <w:r>
-        <w:rPr>
-          <w:rFonts w:cs="Tahoma"/>
-          <w:b/>
-          <w:sz w:val="24"/>
+        </w:rPr>
+      </w:pPr>
+      <w:r>
+        <w:rPr>
+          <w:rFonts w:cs="Tahoma"/>
+          <w:b/>
+          <w:sz w:val="14"/>
+          <w:szCs w:val="26"/>
+        </w:rPr>
+        <w:t xml:space="preserve">2016 - </w:t>
+      </w:r>
+      <w:r>
+        <w:rPr>
+          <w:rFonts w:cs="Tahoma"/>
+          <w:b/>
+          <w:sz w:val="14"/>
+          <w:szCs w:val="26"/>
+        </w:rPr>
+        <w:t>2019</w:t>
+      </w:r>
+      <w:r>
+        <w:rPr>
+          <w:rFonts w:cs="Tahoma"/>
+          <w:b/>
+          <w:sz w:val="16"/>
+          <w:szCs w:val="26"/>
+        </w:rPr>
+        <w:tab/>
+      </w:r>
+      <w:r>
+        <w:rPr>
+          <w:rFonts w:cs="Tahoma"/>
+          <w:b/>
+          <w:sz w:val="16"/>
+          <w:szCs w:val="26"/>
+        </w:rPr>
+        <w:tab/>
+      </w:r>
+      <w:r>
+        <w:rPr>
+          <w:rFonts w:cs="Tahoma"/>
+          <w:b/>
+          <w:sz w:val="16"/>
+          <w:szCs w:val="26"/>
+        </w:rPr>
+        <w:t>2</w:t>
+      </w:r>
+      <w:r>
+        <w:rPr>
+          <w:rFonts w:cs="Tahoma"/>
+          <w:b/>
+          <w:sz w:val="16"/>
+          <w:szCs w:val="26"/>
+          <w:vertAlign w:val="superscript"/>
+        </w:rPr>
+        <w:t>nd</w:t>
+      </w:r>
+      <w:r>
+        <w:rPr>
+          <w:rFonts w:cs="Tahoma"/>
+          <w:b/>
+          <w:sz w:val="16"/>
+          <w:szCs w:val="26"/>
+        </w:rPr>
+        <w:t xml:space="preserve"> Line Support Engineer</w:t>
+      </w:r>
+      <w:r>
+        <w:rPr>
+          <w:rFonts w:cs="Tahoma"/>
+          <w:b/>
+          <w:sz w:val="16"/>
+          <w:szCs w:val="26"/>
+        </w:rPr>
+        <w:tab/>
+      </w:r>
+      <w:r>
+        <w:rPr>
+          <w:rFonts w:cs="Tahoma"/>
+          <w:b/>
+          <w:sz w:val="16"/>
+          <w:szCs w:val="26"/>
+        </w:rPr>
+        <w:tab/>
+      </w:r>
+      <w:r>
+        <w:rPr>
+          <w:rFonts w:cs="Tahoma"/>
+          <w:b/>
+          <w:sz w:val="16"/>
+          <w:szCs w:val="26"/>
+        </w:rPr>
+        <w:tab/>
+      </w:r>
+      <w:r>
+        <w:rPr>
+          <w:rFonts w:cs="Tahoma"/>
+          <w:b/>
+          <w:sz w:val="16"/>
+          <w:szCs w:val="26"/>
+        </w:rPr>
+        <w:tab/>
+      </w:r>
+      <w:r>
+        <w:rPr>
+          <w:rFonts w:cs="Tahoma"/>
+          <w:b/>
+          <w:sz w:val="16"/>
+          <w:szCs w:val="26"/>
+        </w:rPr>
+        <w:tab/>
+      </w:r>
+      <w:r>
+        <w:rPr>
+          <w:rFonts w:cs="Tahoma"/>
+          <w:b/>
+          <w:sz w:val="16"/>
+          <w:szCs w:val="26"/>
+        </w:rPr>
+        <w:tab/>
+      </w:r>
+      <w:r>
+        <w:rPr>
+          <w:rFonts w:cs="Tahoma"/>
+          <w:b/>
+          <w:sz w:val="16"/>
+          <w:szCs w:val="26"/>
+        </w:rPr>
+        <w:t>BTA Ltd</w:t>
+      </w:r>
+      <w:r>
+        <w:rPr>
+          <w:rFonts w:cs="Tahoma"/>
+          <w:sz w:val="16"/>
+          <w:szCs w:val="24"/>
+        </w:rPr>
+        <w:br/>
+      </w:r>
+      <w:r>
+        <w:rPr>
+          <w:rFonts w:cs="Tahoma"/>
+          <w:b/>
+          <w:sz w:val="14"/>
           <w:szCs w:val="26"/>
         </w:rPr>
         <w:t>201</w:t>
@@ -2173,7 +2314,7 @@
         <w:rPr>
           <w:rFonts w:cs="Tahoma"/>
           <w:b/>
-          <w:sz w:val="24"/>
+          <w:sz w:val="14"/>
           <w:szCs w:val="26"/>
         </w:rPr>
         <w:t>3</w:t>
@@ -2182,7 +2323,7 @@
         <w:rPr>
           <w:rFonts w:cs="Tahoma"/>
           <w:b/>
-          <w:sz w:val="24"/>
+          <w:sz w:val="14"/>
           <w:szCs w:val="26"/>
         </w:rPr>
         <w:t xml:space="preserve"> </w:t>
@@ -2191,7 +2332,7 @@
         <w:rPr>
           <w:rFonts w:cs="Tahoma"/>
           <w:b/>
-          <w:sz w:val="24"/>
+          <w:sz w:val="14"/>
           <w:szCs w:val="26"/>
         </w:rPr>
         <w:t>-</w:t>
@@ -2200,7 +2341,7 @@
         <w:rPr>
           <w:rFonts w:cs="Tahoma"/>
           <w:b/>
-          <w:sz w:val="24"/>
+          <w:sz w:val="14"/>
           <w:szCs w:val="26"/>
         </w:rPr>
         <w:t xml:space="preserve"> </w:t>
@@ -2209,7 +2350,7 @@
         <w:rPr>
           <w:rFonts w:cs="Tahoma"/>
           <w:b/>
-          <w:sz w:val="24"/>
+          <w:sz w:val="14"/>
           <w:szCs w:val="26"/>
         </w:rPr>
         <w:t>2015</w:t>
@@ -2218,106 +2359,437 @@
         <w:rPr>
           <w:rFonts w:cs="Tahoma"/>
           <w:b/>
+          <w:sz w:val="16"/>
+          <w:szCs w:val="26"/>
+        </w:rPr>
+        <w:tab/>
+      </w:r>
+      <w:r>
+        <w:rPr>
+          <w:rFonts w:cs="Tahoma"/>
+          <w:b/>
+          <w:sz w:val="16"/>
+          <w:szCs w:val="26"/>
+        </w:rPr>
+        <w:tab/>
+      </w:r>
+      <w:proofErr w:type="spellStart"/>
+      <w:r>
+        <w:rPr>
+          <w:rFonts w:cs="Tahoma"/>
+          <w:b/>
+          <w:sz w:val="16"/>
+          <w:szCs w:val="26"/>
+        </w:rPr>
+        <w:t>Breakfix</w:t>
+      </w:r>
+      <w:proofErr w:type="spellEnd"/>
+      <w:r>
+        <w:rPr>
+          <w:rFonts w:cs="Tahoma"/>
+          <w:b/>
+          <w:sz w:val="16"/>
+          <w:szCs w:val="26"/>
+        </w:rPr>
+        <w:t xml:space="preserve"> Engineer</w:t>
+      </w:r>
+      <w:r>
+        <w:rPr>
+          <w:rFonts w:cs="Tahoma"/>
+          <w:b/>
+          <w:sz w:val="16"/>
+          <w:szCs w:val="26"/>
+        </w:rPr>
+        <w:t xml:space="preserve"> / Projects Lead Engineer</w:t>
+      </w:r>
+      <w:r>
+        <w:rPr>
+          <w:rFonts w:cs="Tahoma"/>
+          <w:b/>
+          <w:sz w:val="16"/>
+          <w:szCs w:val="26"/>
+        </w:rPr>
+        <w:tab/>
+      </w:r>
+      <w:r>
+        <w:rPr>
+          <w:rFonts w:cs="Tahoma"/>
+          <w:b/>
+          <w:sz w:val="16"/>
+          <w:szCs w:val="26"/>
+        </w:rPr>
+        <w:tab/>
+      </w:r>
+      <w:r>
+        <w:rPr>
+          <w:rFonts w:cs="Tahoma"/>
+          <w:b/>
+          <w:sz w:val="16"/>
+          <w:szCs w:val="26"/>
+        </w:rPr>
+        <w:tab/>
+      </w:r>
+      <w:r>
+        <w:rPr>
+          <w:rFonts w:cs="Tahoma"/>
+          <w:b/>
+          <w:sz w:val="16"/>
+          <w:szCs w:val="26"/>
+        </w:rPr>
+        <w:tab/>
+      </w:r>
+      <w:r>
+        <w:rPr>
+          <w:rFonts w:cs="Tahoma"/>
+          <w:b/>
+          <w:sz w:val="16"/>
+          <w:szCs w:val="26"/>
+        </w:rPr>
+        <w:tab/>
+      </w:r>
+      <w:r>
+        <w:rPr>
+          <w:rFonts w:cs="Tahoma"/>
+          <w:b/>
+          <w:sz w:val="16"/>
+          <w:szCs w:val="26"/>
+        </w:rPr>
+        <w:t>Fujitsu Services</w:t>
+      </w:r>
+      <w:r>
+        <w:rPr>
+          <w:rFonts w:cs="Tahoma"/>
+          <w:b/>
+          <w:sz w:val="16"/>
+          <w:szCs w:val="26"/>
+        </w:rPr>
+        <w:br/>
+      </w:r>
+      <w:r>
+        <w:rPr>
+          <w:rFonts w:cs="Tahoma"/>
+          <w:b/>
+          <w:sz w:val="14"/>
+          <w:szCs w:val="26"/>
+        </w:rPr>
+        <w:t>2012</w:t>
+      </w:r>
+      <w:r>
+        <w:rPr>
+          <w:rFonts w:cs="Tahoma"/>
+          <w:b/>
+          <w:sz w:val="14"/>
+          <w:szCs w:val="26"/>
+        </w:rPr>
+        <w:t xml:space="preserve"> </w:t>
+      </w:r>
+      <w:r>
+        <w:rPr>
+          <w:rFonts w:cs="Tahoma"/>
+          <w:b/>
+          <w:sz w:val="14"/>
+          <w:szCs w:val="26"/>
+        </w:rPr>
+        <w:t>-</w:t>
+      </w:r>
+      <w:r>
+        <w:rPr>
+          <w:rFonts w:cs="Tahoma"/>
+          <w:b/>
+          <w:sz w:val="14"/>
+          <w:szCs w:val="26"/>
+        </w:rPr>
+        <w:t xml:space="preserve"> </w:t>
+      </w:r>
+      <w:r>
+        <w:rPr>
+          <w:rFonts w:cs="Tahoma"/>
+          <w:b/>
+          <w:sz w:val="14"/>
+          <w:szCs w:val="26"/>
+        </w:rPr>
+        <w:t>2013</w:t>
+      </w:r>
+      <w:r>
+        <w:rPr>
+          <w:rFonts w:cs="Tahoma"/>
+          <w:b/>
+          <w:sz w:val="16"/>
+          <w:szCs w:val="26"/>
+        </w:rPr>
+        <w:tab/>
+      </w:r>
+      <w:r>
+        <w:rPr>
+          <w:rFonts w:cs="Tahoma"/>
+          <w:b/>
+          <w:sz w:val="16"/>
+          <w:szCs w:val="26"/>
+        </w:rPr>
+        <w:tab/>
+      </w:r>
+      <w:r>
+        <w:rPr>
+          <w:rFonts w:cs="Tahoma"/>
+          <w:b/>
+          <w:sz w:val="16"/>
+          <w:szCs w:val="26"/>
+        </w:rPr>
+        <w:t>Financial Bookkeeper</w:t>
+      </w:r>
+      <w:r>
+        <w:rPr>
+          <w:rFonts w:cs="Tahoma"/>
+          <w:b/>
+          <w:sz w:val="16"/>
+          <w:szCs w:val="26"/>
+        </w:rPr>
+        <w:tab/>
+      </w:r>
+      <w:r>
+        <w:rPr>
+          <w:rFonts w:cs="Tahoma"/>
+          <w:b/>
+          <w:sz w:val="16"/>
+          <w:szCs w:val="26"/>
+        </w:rPr>
+        <w:tab/>
+      </w:r>
+      <w:r>
+        <w:rPr>
+          <w:rFonts w:cs="Tahoma"/>
+          <w:b/>
+          <w:sz w:val="16"/>
+          <w:szCs w:val="26"/>
+        </w:rPr>
+        <w:tab/>
+      </w:r>
+      <w:r>
+        <w:rPr>
+          <w:rFonts w:cs="Tahoma"/>
+          <w:b/>
+          <w:sz w:val="16"/>
+          <w:szCs w:val="26"/>
+        </w:rPr>
+        <w:tab/>
+      </w:r>
+      <w:r>
+        <w:rPr>
+          <w:rFonts w:cs="Tahoma"/>
+          <w:b/>
+          <w:sz w:val="16"/>
+          <w:szCs w:val="26"/>
+        </w:rPr>
+        <w:tab/>
+      </w:r>
+      <w:r>
+        <w:rPr>
+          <w:rFonts w:cs="Tahoma"/>
+          <w:b/>
+          <w:sz w:val="16"/>
+          <w:szCs w:val="26"/>
+        </w:rPr>
+        <w:tab/>
+      </w:r>
+      <w:r>
+        <w:rPr>
+          <w:rFonts w:cs="Tahoma"/>
+          <w:b/>
+          <w:sz w:val="16"/>
+          <w:szCs w:val="26"/>
+        </w:rPr>
+        <w:tab/>
+      </w:r>
+      <w:r>
+        <w:rPr>
+          <w:rFonts w:cs="Tahoma"/>
+          <w:b/>
+          <w:sz w:val="16"/>
+          <w:szCs w:val="26"/>
+        </w:rPr>
+        <w:t xml:space="preserve">Admin &amp; </w:t>
+      </w:r>
+      <w:proofErr w:type="spellStart"/>
+      <w:r>
+        <w:rPr>
+          <w:rFonts w:cs="Tahoma"/>
+          <w:b/>
+          <w:sz w:val="16"/>
+          <w:szCs w:val="26"/>
+        </w:rPr>
+        <w:t>Comm</w:t>
+      </w:r>
+      <w:proofErr w:type="spellEnd"/>
+      <w:r>
+        <w:rPr>
+          <w:rFonts w:cs="Tahoma"/>
+          <w:b/>
+          <w:sz w:val="16"/>
+          <w:szCs w:val="26"/>
+        </w:rPr>
+        <w:t>’ Services</w:t>
+      </w:r>
+      <w:r>
+        <w:rPr>
+          <w:rFonts w:cs="Tahoma"/>
+          <w:b/>
+          <w:sz w:val="14"/>
+          <w:szCs w:val="24"/>
+        </w:rPr>
+        <w:br/>
+      </w:r>
+      <w:r>
+        <w:rPr>
+          <w:rFonts w:cs="Tahoma"/>
+          <w:b/>
+          <w:sz w:val="14"/>
+          <w:szCs w:val="24"/>
+        </w:rPr>
+        <w:t>2011 - 2011</w:t>
+      </w:r>
+      <w:r>
+        <w:rPr>
+          <w:rFonts w:cs="Tahoma"/>
+          <w:b/>
+          <w:sz w:val="14"/>
+          <w:szCs w:val="24"/>
+        </w:rPr>
+        <w:tab/>
+      </w:r>
+      <w:r>
+        <w:rPr>
+          <w:rFonts w:cs="Tahoma"/>
+          <w:b/>
+          <w:sz w:val="14"/>
+          <w:szCs w:val="24"/>
+        </w:rPr>
+        <w:tab/>
+      </w:r>
+      <w:r>
+        <w:rPr>
+          <w:rFonts w:cs="Tahoma"/>
+          <w:b/>
+          <w:sz w:val="16"/>
+          <w:szCs w:val="24"/>
+        </w:rPr>
+        <w:t>Chef</w:t>
+      </w:r>
+      <w:r>
+        <w:rPr>
+          <w:rFonts w:cs="Tahoma"/>
+          <w:b/>
+          <w:sz w:val="16"/>
+          <w:szCs w:val="24"/>
+        </w:rPr>
+        <w:tab/>
+      </w:r>
+      <w:r>
+        <w:rPr>
+          <w:rFonts w:cs="Tahoma"/>
+          <w:b/>
+          <w:sz w:val="16"/>
+          <w:szCs w:val="24"/>
+        </w:rPr>
+        <w:tab/>
+      </w:r>
+      <w:r>
+        <w:rPr>
+          <w:rFonts w:cs="Tahoma"/>
+          <w:b/>
+          <w:sz w:val="16"/>
+          <w:szCs w:val="24"/>
+        </w:rPr>
+        <w:tab/>
+      </w:r>
+      <w:r>
+        <w:rPr>
+          <w:rFonts w:cs="Tahoma"/>
+          <w:b/>
+          <w:sz w:val="16"/>
+          <w:szCs w:val="24"/>
+        </w:rPr>
+        <w:tab/>
+      </w:r>
+      <w:r>
+        <w:rPr>
+          <w:rFonts w:cs="Tahoma"/>
+          <w:b/>
+          <w:sz w:val="16"/>
+          <w:szCs w:val="24"/>
+        </w:rPr>
+        <w:tab/>
+      </w:r>
+      <w:r>
+        <w:rPr>
+          <w:rFonts w:cs="Tahoma"/>
+          <w:b/>
+          <w:sz w:val="16"/>
+          <w:szCs w:val="24"/>
+        </w:rPr>
+        <w:tab/>
+      </w:r>
+      <w:r>
+        <w:rPr>
+          <w:rFonts w:cs="Tahoma"/>
+          <w:b/>
+          <w:sz w:val="16"/>
+          <w:szCs w:val="24"/>
+        </w:rPr>
+        <w:tab/>
+      </w:r>
+      <w:r>
+        <w:rPr>
+          <w:rFonts w:cs="Tahoma"/>
+          <w:b/>
+          <w:sz w:val="16"/>
+          <w:szCs w:val="24"/>
+        </w:rPr>
+        <w:tab/>
+      </w:r>
+      <w:r>
+        <w:rPr>
+          <w:rFonts w:cs="Tahoma"/>
+          <w:b/>
+          <w:sz w:val="16"/>
+          <w:szCs w:val="24"/>
+        </w:rPr>
+        <w:t>Café Rouge</w:t>
+      </w:r>
+      <w:r>
+        <w:rPr>
+          <w:rFonts w:cs="Tahoma"/>
+          <w:b/>
           <w:sz w:val="26"/>
-          <w:szCs w:val="26"/>
-        </w:rPr>
-        <w:tab/>
-      </w:r>
-      <w:proofErr w:type="spellStart"/>
-      <w:r>
-        <w:rPr>
-          <w:rFonts w:cs="Tahoma"/>
-          <w:b/>
+          <w:szCs w:val="24"/>
+        </w:rPr>
+        <w:br/>
+      </w:r>
+      <w:r>
+        <w:rPr>
+          <w:rFonts w:cs="Tahoma"/>
+          <w:b/>
+          <w:color w:val="2E74B5" w:themeColor="accent1" w:themeShade="BF"/>
           <w:sz w:val="26"/>
-          <w:szCs w:val="26"/>
-        </w:rPr>
-        <w:t>Breakfix</w:t>
-      </w:r>
-      <w:proofErr w:type="spellEnd"/>
-      <w:r>
-        <w:rPr>
-          <w:rFonts w:cs="Tahoma"/>
-          <w:b/>
+        </w:rPr>
+        <w:br/>
+      </w:r>
+      <w:r>
+        <w:rPr>
+          <w:rFonts w:cs="Tahoma"/>
+          <w:b/>
+          <w:color w:val="2E74B5" w:themeColor="accent1" w:themeShade="BF"/>
           <w:sz w:val="26"/>
-          <w:szCs w:val="26"/>
-        </w:rPr>
-        <w:t xml:space="preserve"> Engineer</w:t>
-      </w:r>
-      <w:r>
-        <w:rPr>
-          <w:rFonts w:cs="Tahoma"/>
-          <w:b/>
+        </w:rPr>
+        <w:t>Qualifications/Certificates</w:t>
+      </w:r>
+      <w:r>
+        <w:rPr>
+          <w:rFonts w:cs="Tahoma"/>
+          <w:b/>
+          <w:color w:val="2E74B5" w:themeColor="accent1" w:themeShade="BF"/>
           <w:sz w:val="26"/>
-          <w:szCs w:val="26"/>
-        </w:rPr>
-        <w:t xml:space="preserve"> / </w:t>
-      </w:r>
-      <w:r>
-        <w:rPr>
-          <w:rFonts w:cs="Tahoma"/>
-          <w:b/>
-          <w:sz w:val="26"/>
-          <w:szCs w:val="26"/>
-        </w:rPr>
-        <w:t>Projects Lead Engineer</w:t>
-      </w:r>
-      <w:r>
-        <w:rPr>
-          <w:rFonts w:cs="Tahoma"/>
-          <w:b/>
-          <w:sz w:val="26"/>
-          <w:szCs w:val="26"/>
-        </w:rPr>
-        <w:tab/>
-        <w:t>Fujitsu Services</w:t>
-      </w:r>
-      <w:r>
-        <w:rPr>
-          <w:rFonts w:cs="Tahoma"/>
-          <w:sz w:val="24"/>
-          <w:szCs w:val="24"/>
-        </w:rPr>
-        <w:br/>
-      </w:r>
-      <w:r>
-        <w:rPr>
-          <w:rFonts w:cs="Tahoma"/>
-          <w:sz w:val="24"/>
-          <w:szCs w:val="24"/>
-        </w:rPr>
-        <w:t>Call</w:t>
-      </w:r>
-      <w:r>
-        <w:rPr>
-          <w:rFonts w:cs="Tahoma"/>
-          <w:sz w:val="24"/>
-          <w:szCs w:val="24"/>
-        </w:rPr>
-        <w:t>-out engineer, sent to sites to diagnos</w:t>
-      </w:r>
-      <w:r>
-        <w:rPr>
-          <w:rFonts w:cs="Tahoma"/>
-          <w:sz w:val="24"/>
-          <w:szCs w:val="24"/>
-        </w:rPr>
-        <w:t>e and repair broken IT</w:t>
-      </w:r>
-      <w:r>
-        <w:rPr>
-          <w:rFonts w:cs="Tahoma"/>
-          <w:sz w:val="24"/>
-          <w:szCs w:val="24"/>
-        </w:rPr>
-        <w:t xml:space="preserve"> / Onsite Lead for </w:t>
-      </w:r>
-      <w:r>
-        <w:rPr>
-          <w:rFonts w:cs="Tahoma"/>
-          <w:sz w:val="24"/>
-          <w:szCs w:val="24"/>
-        </w:rPr>
-        <w:t>win7 migration</w:t>
+        </w:rPr>
+        <w:t>/Training/Courses</w:t>
       </w:r>
     </w:p>
     <w:p>
@@ -2325,358 +2797,213 @@
         <w:ind w:left="-142"/>
         <w:rPr>
           <w:rFonts w:cs="Tahoma"/>
-        </w:rPr>
-      </w:pPr>
-      <w:r>
-        <w:rPr>
-          <w:rFonts w:cs="Tahoma"/>
-          <w:b/>
-          <w:sz w:val="24"/>
-          <w:szCs w:val="26"/>
-        </w:rPr>
-        <w:t>2012</w:t>
-      </w:r>
-      <w:r>
-        <w:rPr>
-          <w:rFonts w:cs="Tahoma"/>
-          <w:b/>
-          <w:sz w:val="24"/>
-          <w:szCs w:val="26"/>
-        </w:rPr>
-        <w:t xml:space="preserve"> </w:t>
-      </w:r>
-      <w:r>
-        <w:rPr>
-          <w:rFonts w:cs="Tahoma"/>
-          <w:b/>
-          <w:sz w:val="24"/>
-          <w:szCs w:val="26"/>
-        </w:rPr>
-        <w:t>-</w:t>
-      </w:r>
-      <w:r>
-        <w:rPr>
-          <w:rFonts w:cs="Tahoma"/>
-          <w:b/>
-          <w:sz w:val="24"/>
-          <w:szCs w:val="26"/>
-        </w:rPr>
-        <w:t xml:space="preserve"> </w:t>
-      </w:r>
-      <w:r>
-        <w:rPr>
-          <w:rFonts w:cs="Tahoma"/>
-          <w:b/>
-          <w:sz w:val="24"/>
-          <w:szCs w:val="26"/>
-        </w:rPr>
-        <w:t>2013</w:t>
-      </w:r>
-      <w:r>
-        <w:rPr>
-          <w:rFonts w:cs="Tahoma"/>
-          <w:b/>
-          <w:sz w:val="26"/>
-          <w:szCs w:val="26"/>
-        </w:rPr>
-        <w:tab/>
-      </w:r>
-      <w:r>
-        <w:rPr>
-          <w:rFonts w:cs="Tahoma"/>
-          <w:b/>
-          <w:sz w:val="26"/>
-          <w:szCs w:val="26"/>
-        </w:rPr>
-        <w:t>Financial Bookkeeper</w:t>
-      </w:r>
-      <w:r>
-        <w:rPr>
-          <w:rFonts w:cs="Tahoma"/>
-          <w:b/>
-          <w:sz w:val="26"/>
-          <w:szCs w:val="26"/>
-        </w:rPr>
-        <w:tab/>
-      </w:r>
-      <w:r>
-        <w:rPr>
-          <w:rFonts w:cs="Tahoma"/>
-          <w:b/>
-          <w:sz w:val="26"/>
-          <w:szCs w:val="26"/>
-        </w:rPr>
-        <w:tab/>
-      </w:r>
-      <w:r>
-        <w:rPr>
-          <w:rFonts w:cs="Tahoma"/>
-          <w:b/>
-          <w:sz w:val="26"/>
-          <w:szCs w:val="26"/>
-        </w:rPr>
-        <w:tab/>
-      </w:r>
-      <w:r>
-        <w:rPr>
-          <w:rFonts w:cs="Tahoma"/>
-          <w:b/>
-          <w:sz w:val="26"/>
-          <w:szCs w:val="26"/>
-        </w:rPr>
-        <w:tab/>
-        <w:t xml:space="preserve">Admin &amp; </w:t>
+          <w:sz w:val="24"/>
+        </w:rPr>
+      </w:pPr>
+      <w:r>
+        <w:rPr>
+          <w:rFonts w:cs="Tahoma"/>
+          <w:sz w:val="24"/>
+        </w:rPr>
+        <w:t>2022</w:t>
+      </w:r>
+      <w:r>
+        <w:rPr>
+          <w:rFonts w:cs="Tahoma"/>
+          <w:sz w:val="24"/>
+        </w:rPr>
+        <w:tab/>
+        <w:t>Unity Junior Programmer pathway</w:t>
+      </w:r>
+      <w:r>
+        <w:rPr>
+          <w:rFonts w:cs="Tahoma"/>
+          <w:sz w:val="24"/>
+        </w:rPr>
+        <w:br/>
+        <w:t>202</w:t>
+      </w:r>
+      <w:r>
+        <w:rPr>
+          <w:rFonts w:cs="Tahoma"/>
+          <w:sz w:val="24"/>
+        </w:rPr>
+        <w:t>1</w:t>
+      </w:r>
+      <w:r>
+        <w:rPr>
+          <w:rFonts w:cs="Tahoma"/>
+          <w:sz w:val="24"/>
+        </w:rPr>
+        <w:tab/>
       </w:r>
       <w:proofErr w:type="spellStart"/>
       <w:r>
         <w:rPr>
           <w:rFonts w:cs="Tahoma"/>
-          <w:b/>
-          <w:sz w:val="26"/>
-          <w:szCs w:val="26"/>
-        </w:rPr>
-        <w:t>Comm</w:t>
+          <w:sz w:val="24"/>
+        </w:rPr>
+        <w:t>Codecademy</w:t>
       </w:r>
       <w:proofErr w:type="spellEnd"/>
       <w:r>
         <w:rPr>
           <w:rFonts w:cs="Tahoma"/>
-          <w:b/>
-          <w:sz w:val="26"/>
-          <w:szCs w:val="26"/>
-        </w:rPr>
-        <w:t>’ Services</w:t>
-      </w:r>
-      <w:r>
-        <w:rPr>
-          <w:rFonts w:cs="Tahoma"/>
-          <w:b/>
-          <w:sz w:val="24"/>
-          <w:szCs w:val="24"/>
+          <w:sz w:val="24"/>
+        </w:rPr>
+        <w:t xml:space="preserve"> Full-Stack Engineer </w:t>
+      </w:r>
+      <w:r>
+        <w:rPr>
+          <w:rFonts w:cs="Tahoma"/>
+          <w:sz w:val="24"/>
+        </w:rPr>
+        <w:t>course</w:t>
+      </w:r>
+      <w:r>
+        <w:rPr>
+          <w:rFonts w:cs="Tahoma"/>
+          <w:sz w:val="24"/>
         </w:rPr>
         <w:br/>
       </w:r>
       <w:r>
         <w:rPr>
           <w:rFonts w:cs="Tahoma"/>
-          <w:b/>
-          <w:sz w:val="24"/>
-          <w:szCs w:val="24"/>
-        </w:rPr>
-        <w:t xml:space="preserve">2011 </w:t>
-      </w:r>
-      <w:r>
-        <w:rPr>
-          <w:rFonts w:cs="Tahoma"/>
-          <w:b/>
-          <w:sz w:val="24"/>
-          <w:szCs w:val="24"/>
-        </w:rPr>
-        <w:t>-</w:t>
-      </w:r>
-      <w:r>
-        <w:rPr>
-          <w:rFonts w:cs="Tahoma"/>
-          <w:b/>
-          <w:sz w:val="24"/>
-          <w:szCs w:val="24"/>
-        </w:rPr>
-        <w:t xml:space="preserve"> 2011</w:t>
-      </w:r>
-      <w:r>
-        <w:rPr>
-          <w:rFonts w:cs="Tahoma"/>
-          <w:b/>
-          <w:sz w:val="24"/>
-          <w:szCs w:val="24"/>
-        </w:rPr>
-        <w:tab/>
-      </w:r>
-      <w:r>
-        <w:rPr>
-          <w:rFonts w:cs="Tahoma"/>
-          <w:b/>
-          <w:sz w:val="26"/>
-          <w:szCs w:val="24"/>
-        </w:rPr>
-        <w:t>Chef</w:t>
-      </w:r>
-      <w:r>
-        <w:rPr>
-          <w:rFonts w:cs="Tahoma"/>
-          <w:b/>
-          <w:sz w:val="26"/>
-          <w:szCs w:val="24"/>
-        </w:rPr>
-        <w:tab/>
-      </w:r>
-      <w:r>
-        <w:rPr>
-          <w:rFonts w:cs="Tahoma"/>
-          <w:b/>
-          <w:sz w:val="26"/>
-          <w:szCs w:val="24"/>
-        </w:rPr>
-        <w:tab/>
-      </w:r>
-      <w:r>
-        <w:rPr>
-          <w:rFonts w:cs="Tahoma"/>
-          <w:b/>
-          <w:sz w:val="26"/>
-          <w:szCs w:val="24"/>
-        </w:rPr>
-        <w:tab/>
-      </w:r>
-      <w:r>
-        <w:rPr>
-          <w:rFonts w:cs="Tahoma"/>
-          <w:b/>
-          <w:sz w:val="26"/>
-          <w:szCs w:val="24"/>
-        </w:rPr>
-        <w:tab/>
-      </w:r>
-      <w:r>
-        <w:rPr>
-          <w:rFonts w:cs="Tahoma"/>
-          <w:b/>
-          <w:sz w:val="26"/>
-          <w:szCs w:val="24"/>
-        </w:rPr>
-        <w:tab/>
-      </w:r>
-      <w:r>
-        <w:rPr>
-          <w:rFonts w:cs="Tahoma"/>
-          <w:b/>
-          <w:sz w:val="26"/>
-          <w:szCs w:val="24"/>
-        </w:rPr>
-        <w:tab/>
-      </w:r>
-      <w:r>
-        <w:rPr>
-          <w:rFonts w:cs="Tahoma"/>
-          <w:b/>
-          <w:sz w:val="26"/>
-          <w:szCs w:val="24"/>
-        </w:rPr>
-        <w:tab/>
-        <w:t>Café Rouge</w:t>
-      </w:r>
-      <w:r>
-        <w:rPr>
-          <w:rFonts w:cs="Tahoma"/>
-          <w:b/>
-          <w:sz w:val="26"/>
-          <w:szCs w:val="24"/>
+          <w:sz w:val="16"/>
+        </w:rPr>
+        <w:t>2021</w:t>
+      </w:r>
+      <w:r>
+        <w:rPr>
+          <w:rFonts w:cs="Tahoma"/>
+          <w:sz w:val="16"/>
+        </w:rPr>
+        <w:tab/>
+        <w:t>Sophos Certified Engineer (ET01+ET15)</w:t>
+      </w:r>
+      <w:r>
+        <w:rPr>
+          <w:rFonts w:cs="Tahoma"/>
+          <w:sz w:val="16"/>
         </w:rPr>
         <w:br/>
       </w:r>
       <w:r>
         <w:rPr>
           <w:rFonts w:cs="Tahoma"/>
-          <w:b/>
-          <w:color w:val="2E74B5" w:themeColor="accent1" w:themeShade="BF"/>
-          <w:sz w:val="26"/>
+          <w:sz w:val="16"/>
+        </w:rPr>
+        <w:t>2020</w:t>
+      </w:r>
+      <w:r>
+        <w:rPr>
+          <w:rFonts w:cs="Tahoma"/>
+          <w:sz w:val="16"/>
+        </w:rPr>
+        <w:tab/>
+        <w:t xml:space="preserve">Kaseya Certified </w:t>
+      </w:r>
+      <w:r>
+        <w:rPr>
+          <w:rFonts w:cs="Tahoma"/>
+          <w:sz w:val="16"/>
+        </w:rPr>
+        <w:t>Administrator</w:t>
+      </w:r>
+      <w:r>
+        <w:rPr>
+          <w:rFonts w:cs="Tahoma"/>
+          <w:sz w:val="16"/>
         </w:rPr>
         <w:br/>
       </w:r>
       <w:r>
         <w:rPr>
           <w:rFonts w:cs="Tahoma"/>
-          <w:b/>
-          <w:color w:val="2E74B5" w:themeColor="accent1" w:themeShade="BF"/>
-          <w:sz w:val="26"/>
-        </w:rPr>
-        <w:t>Qualifications/Certificates</w:t>
-      </w:r>
-      <w:r>
-        <w:rPr>
-          <w:rFonts w:cs="Tahoma"/>
-          <w:b/>
-          <w:color w:val="2E74B5" w:themeColor="accent1" w:themeShade="BF"/>
-          <w:sz w:val="26"/>
-        </w:rPr>
-        <w:t>/Training/Courses</w:t>
-      </w:r>
-    </w:p>
-    <w:p>
-      <w:pPr>
-        <w:ind w:left="-142"/>
-        <w:rPr>
-          <w:rFonts w:cs="Tahoma"/>
-          <w:sz w:val="24"/>
-        </w:rPr>
-      </w:pPr>
-      <w:r>
-        <w:rPr>
-          <w:rFonts w:cs="Tahoma"/>
-          <w:sz w:val="24"/>
-        </w:rPr>
-        <w:t>2022</w:t>
-      </w:r>
-      <w:r>
-        <w:rPr>
-          <w:rFonts w:cs="Tahoma"/>
-          <w:sz w:val="24"/>
-        </w:rPr>
-        <w:tab/>
-        <w:t>Unity Junior Programmer pathway</w:t>
-      </w:r>
-      <w:r>
-        <w:rPr>
-          <w:rFonts w:cs="Tahoma"/>
-          <w:sz w:val="24"/>
+          <w:sz w:val="16"/>
+        </w:rPr>
+        <w:t>2019</w:t>
+      </w:r>
+      <w:r>
+        <w:rPr>
+          <w:rFonts w:cs="Tahoma"/>
+          <w:sz w:val="16"/>
+        </w:rPr>
+        <w:tab/>
+        <w:t>Microsoft Server 2016 – 70-740 – Installation, storage, compute</w:t>
+      </w:r>
+      <w:r>
+        <w:rPr>
+          <w:rFonts w:cs="Tahoma"/>
+          <w:sz w:val="16"/>
         </w:rPr>
         <w:br/>
-        <w:t>2022</w:t>
-      </w:r>
-      <w:r>
-        <w:rPr>
-          <w:rFonts w:cs="Tahoma"/>
-          <w:sz w:val="24"/>
-        </w:rPr>
-        <w:tab/>
-      </w:r>
-      <w:proofErr w:type="spellStart"/>
-      <w:r>
-        <w:rPr>
-          <w:rFonts w:cs="Tahoma"/>
-          <w:sz w:val="24"/>
-        </w:rPr>
-        <w:t>Codecademy</w:t>
-      </w:r>
-      <w:proofErr w:type="spellEnd"/>
-      <w:r>
-        <w:rPr>
-          <w:rFonts w:cs="Tahoma"/>
-          <w:sz w:val="24"/>
-        </w:rPr>
-        <w:t xml:space="preserve"> Full-Stack Engineer e-course</w:t>
-      </w:r>
-      <w:r>
-        <w:rPr>
-          <w:rFonts w:cs="Tahoma"/>
-          <w:sz w:val="24"/>
+      </w:r>
+      <w:r>
+        <w:rPr>
+          <w:rFonts w:cs="Tahoma"/>
+          <w:sz w:val="16"/>
+        </w:rPr>
+        <w:t>2018</w:t>
+      </w:r>
+      <w:r>
+        <w:rPr>
+          <w:rFonts w:cs="Tahoma"/>
+          <w:sz w:val="16"/>
+        </w:rPr>
+        <w:tab/>
+        <w:t>MCSA</w:t>
+      </w:r>
+      <w:r>
+        <w:rPr>
+          <w:rFonts w:cs="Tahoma"/>
+          <w:sz w:val="16"/>
+        </w:rPr>
+        <w:t>:</w:t>
+      </w:r>
+      <w:r>
+        <w:rPr>
+          <w:rFonts w:cs="Tahoma"/>
+          <w:sz w:val="16"/>
+        </w:rPr>
+        <w:t xml:space="preserve"> Office 365</w:t>
+      </w:r>
+      <w:r>
+        <w:rPr>
+          <w:rFonts w:cs="Tahoma"/>
+          <w:sz w:val="16"/>
         </w:rPr>
         <w:br/>
       </w:r>
       <w:r>
         <w:rPr>
           <w:rFonts w:cs="Tahoma"/>
-          <w:sz w:val="24"/>
-        </w:rPr>
-        <w:t>2021</w:t>
-      </w:r>
-      <w:r>
-        <w:rPr>
-          <w:rFonts w:cs="Tahoma"/>
-          <w:sz w:val="24"/>
-        </w:rPr>
-        <w:tab/>
-        <w:t>Sophos Certified Engineer (ET01+ET15)</w:t>
+          <w:sz w:val="16"/>
+        </w:rPr>
+        <w:t>2014</w:t>
+      </w:r>
+      <w:r>
+        <w:rPr>
+          <w:rFonts w:cs="Tahoma"/>
+          <w:sz w:val="16"/>
+        </w:rPr>
+        <w:tab/>
+        <w:t>CSCS</w:t>
+      </w:r>
+      <w:r>
+        <w:rPr>
+          <w:rFonts w:cs="Tahoma"/>
+          <w:sz w:val="16"/>
+        </w:rPr>
+        <w:t>:</w:t>
+      </w:r>
+      <w:r>
+        <w:rPr>
+          <w:rFonts w:cs="Tahoma"/>
+          <w:sz w:val="16"/>
+        </w:rPr>
+        <w:t xml:space="preserve"> Computer systems installer</w:t>
       </w:r>
       <w:r>
         <w:rPr>
@@ -2685,133 +3012,6 @@
         </w:rPr>
         <w:br/>
       </w:r>
-      <w:r>
-        <w:rPr>
-          <w:rFonts w:cs="Tahoma"/>
-          <w:sz w:val="24"/>
-        </w:rPr>
-        <w:t>2020</w:t>
-      </w:r>
-      <w:r>
-        <w:rPr>
-          <w:rFonts w:cs="Tahoma"/>
-          <w:sz w:val="24"/>
-        </w:rPr>
-        <w:tab/>
-        <w:t xml:space="preserve">Kaseya Certified </w:t>
-      </w:r>
-      <w:r>
-        <w:rPr>
-          <w:rFonts w:cs="Tahoma"/>
-          <w:sz w:val="24"/>
-        </w:rPr>
-        <w:t>Administrator</w:t>
-      </w:r>
-      <w:r>
-        <w:rPr>
-          <w:rFonts w:cs="Tahoma"/>
-          <w:sz w:val="24"/>
-        </w:rPr>
-        <w:br/>
-      </w:r>
-      <w:r>
-        <w:rPr>
-          <w:rFonts w:cs="Tahoma"/>
-          <w:sz w:val="24"/>
-        </w:rPr>
-        <w:t>2019</w:t>
-      </w:r>
-      <w:r>
-        <w:rPr>
-          <w:rFonts w:cs="Tahoma"/>
-          <w:sz w:val="24"/>
-        </w:rPr>
-        <w:tab/>
-        <w:t>Microsoft Server 2016 – 70-740 – Installation, storage, compute</w:t>
-      </w:r>
-      <w:r>
-        <w:rPr>
-          <w:rFonts w:cs="Tahoma"/>
-          <w:sz w:val="24"/>
-        </w:rPr>
-        <w:br/>
-      </w:r>
-      <w:r>
-        <w:rPr>
-          <w:rFonts w:cs="Tahoma"/>
-          <w:sz w:val="24"/>
-        </w:rPr>
-        <w:t>2018</w:t>
-      </w:r>
-      <w:r>
-        <w:rPr>
-          <w:rFonts w:cs="Tahoma"/>
-          <w:sz w:val="24"/>
-        </w:rPr>
-        <w:tab/>
-        <w:t>MCSA</w:t>
-      </w:r>
-      <w:r>
-        <w:rPr>
-          <w:rFonts w:cs="Tahoma"/>
-          <w:sz w:val="24"/>
-        </w:rPr>
-        <w:t>:</w:t>
-      </w:r>
-      <w:r>
-        <w:rPr>
-          <w:rFonts w:cs="Tahoma"/>
-          <w:sz w:val="24"/>
-        </w:rPr>
-        <w:t xml:space="preserve"> Office 365</w:t>
-      </w:r>
-      <w:r>
-        <w:rPr>
-          <w:rFonts w:cs="Tahoma"/>
-          <w:sz w:val="24"/>
-        </w:rPr>
-        <w:br/>
-      </w:r>
-      <w:r>
-        <w:rPr>
-          <w:rFonts w:cs="Tahoma"/>
-          <w:sz w:val="24"/>
-        </w:rPr>
-        <w:t>2014</w:t>
-      </w:r>
-      <w:r>
-        <w:rPr>
-          <w:rFonts w:cs="Tahoma"/>
-          <w:sz w:val="24"/>
-        </w:rPr>
-        <w:tab/>
-        <w:t>CSCS</w:t>
-      </w:r>
-      <w:r>
-        <w:rPr>
-          <w:rFonts w:cs="Tahoma"/>
-          <w:sz w:val="24"/>
-        </w:rPr>
-        <w:t>:</w:t>
-      </w:r>
-      <w:r>
-        <w:rPr>
-          <w:rFonts w:cs="Tahoma"/>
-          <w:sz w:val="24"/>
-        </w:rPr>
-        <w:t xml:space="preserve"> Computer systems installer</w:t>
-      </w:r>
-    </w:p>
-    <w:p>
-      <w:pPr>
-        <w:spacing w:after="0"/>
-        <w:rPr>
-          <w:rFonts w:cs="Tahoma"/>
-          <w:b/>
-          <w:color w:val="2E74B5" w:themeColor="accent1" w:themeShade="BF"/>
-          <w:sz w:val="24"/>
-        </w:rPr>
-      </w:pPr>
       <w:r>
         <w:rPr>
           <w:rFonts w:cs="Tahoma"/>
@@ -2951,6 +3151,13 @@
         </w:rPr>
         <w:t>Travel</w:t>
       </w:r>
+      <w:r>
+        <w:rPr>
+          <w:rFonts w:cs="Tahoma"/>
+          <w:sz w:val="24"/>
+        </w:rPr>
+        <w:t xml:space="preserve"> and photography</w:t>
+      </w:r>
     </w:p>
     <w:p>
       <w:pPr>
@@ -3104,18 +3311,8 @@
         <w:t>Geocities.</w:t>
       </w:r>
     </w:p>
-    <w:p>
-      <w:pPr>
-        <w:pStyle w:val="ListParagraph"/>
-        <w:ind w:left="578"/>
-        <w:rPr>
-          <w:rFonts w:cs="Tahoma"/>
-          <w:sz w:val="20"/>
-        </w:rPr>
-      </w:pPr>
-    </w:p>
     <w:sectPr>
-      <w:footerReference w:type="default" r:id="rId10"/>
+      <w:footerReference w:type="default" r:id="rId11"/>
       <w:pgSz w:w="11906" w:h="16838"/>
       <w:pgMar w:top="851" w:right="1133" w:bottom="851" w:left="1134" w:header="708" w:footer="708" w:gutter="0"/>
       <w:pgBorders w:offsetFrom="page">
@@ -3195,13 +3392,19 @@
       <w:rPr>
         <w:sz w:val="18"/>
       </w:rPr>
+      <w:t>re</w:t>
+    </w:r>
+    <w:r>
+      <w:rPr>
+        <w:sz w:val="18"/>
+      </w:rPr>
       <w:t xml:space="preserve">distribute without consent) CV </w:t>
     </w:r>
     <w:r>
       <w:rPr>
         <w:sz w:val="18"/>
       </w:rPr>
-      <w:t>Pre 2023v1</w:t>
+      <w:t>2023v3</w:t>
     </w:r>
   </w:p>
 </w:ftr>
@@ -5155,6 +5358,18 @@
       <w:shd w:val="clear" w:color="auto" w:fill="E1DFDD"/>
     </w:rPr>
   </w:style>
+  <w:style w:type="character" w:styleId="FollowedHyperlink">
+    <w:name w:val="FollowedHyperlink"/>
+    <w:basedOn w:val="DefaultParagraphFont"/>
+    <w:uiPriority w:val="99"/>
+    <w:semiHidden/>
+    <w:unhideWhenUsed/>
+    <w:rsid w:val="001810D2"/>
+    <w:rPr>
+      <w:color w:val="954F72" w:themeColor="followedHyperlink"/>
+      <w:u w:val="single"/>
+    </w:rPr>
+  </w:style>
 </w:styles>
 </file>
 
@@ -5424,7 +5639,7 @@
 </file>
 
 <file path=customXml/itemProps1.xml><?xml version="1.0" encoding="utf-8"?>
-<ds:datastoreItem xmlns:ds="http://schemas.openxmlformats.org/officeDocument/2006/customXml" ds:itemID="{983DCB17-0A85-42B7-A5C2-3193C6D0F171}">
+<ds:datastoreItem xmlns:ds="http://schemas.openxmlformats.org/officeDocument/2006/customXml" ds:itemID="{AE43E1D1-7B84-4E31-AAF5-ABECDFF0705C}">
   <ds:schemaRefs>
     <ds:schemaRef ds:uri="http://schemas.openxmlformats.org/officeDocument/2006/bibliography"/>
   </ds:schemaRefs>

</xml_diff>